<commit_message>
Exciting documentation up to 23:00
</commit_message>
<xml_diff>
--- a/EDP_Assignment/documentation/ONAssignment_EDP.docx
+++ b/EDP_Assignment/documentation/ONAssignment_EDP.docx
@@ -1,6 +1,6 @@
 
 <file path=word/document.xml><?xml version="1.0" encoding="utf-8"?>
-<w:document xmlns:wpc="http://schemas.microsoft.com/office/word/2010/wordprocessingCanvas" xmlns:cx="http://schemas.microsoft.com/office/drawing/2014/chartex" xmlns:cx1="http://schemas.microsoft.com/office/drawing/2015/9/8/chartex" xmlns:cx2="http://schemas.microsoft.com/office/drawing/2015/10/21/chartex" xmlns:cx3="http://schemas.microsoft.com/office/drawing/2016/5/9/chartex" xmlns:cx4="http://schemas.microsoft.com/office/drawing/2016/5/10/chartex" xmlns:cx5="http://schemas.microsoft.com/office/drawing/2016/5/11/chartex" xmlns:cx6="http://schemas.microsoft.com/office/drawing/2016/5/12/chartex" xmlns:cx7="http://schemas.microsoft.com/office/drawing/2016/5/13/chartex" xmlns:cx8="http://schemas.microsoft.com/office/drawing/2016/5/14/chartex" xmlns:mc="http://schemas.openxmlformats.org/markup-compatibility/2006" xmlns:aink="http://schemas.microsoft.com/office/drawing/2016/ink" xmlns:am3d="http://schemas.microsoft.com/office/drawing/2017/model3d" xmlns:o="urn:schemas-microsoft-com:office:office" xmlns:oel="http://schemas.microsoft.com/office/2019/extlst" xmlns:r="http://schemas.openxmlformats.org/officeDocument/2006/relationships" xmlns:m="http://schemas.openxmlformats.org/officeDocument/2006/math" xmlns:v="urn:schemas-microsoft-com:vml" xmlns:wp14="http://schemas.microsoft.com/office/word/2010/wordprocessingDrawing" xmlns:wp="http://schemas.openxmlformats.org/drawingml/2006/wordprocessingDrawing" xmlns:w10="urn:schemas-microsoft-com:office:word" xmlns:w="http://schemas.openxmlformats.org/wordprocessingml/2006/main" xmlns:w14="http://schemas.microsoft.com/office/word/2010/wordml" xmlns:w15="http://schemas.microsoft.com/office/word/2012/wordml" xmlns:w16cex="http://schemas.microsoft.com/office/word/2018/wordml/cex" xmlns:w16cid="http://schemas.microsoft.com/office/word/2016/wordml/cid" xmlns:w16="http://schemas.microsoft.com/office/word/2018/wordml" xmlns:w16du="http://schemas.microsoft.com/office/word/2023/wordml/word16du" xmlns:w16sdtdh="http://schemas.microsoft.com/office/word/2020/wordml/sdtdatahash" xmlns:w16se="http://schemas.microsoft.com/office/word/2015/wordml/symex" xmlns:wpg="http://schemas.microsoft.com/office/word/2010/wordprocessingGroup" xmlns:wpi="http://schemas.microsoft.com/office/word/2010/wordprocessingInk" xmlns:wne="http://schemas.microsoft.com/office/word/2006/wordml" xmlns:wps="http://schemas.microsoft.com/office/word/2010/wordprocessingShape" mc:Ignorable="w14 w15 w16se w16cid w16 w16cex w16sdtdh w16du wp14">
+<w:document xmlns:wpc="http://schemas.microsoft.com/office/word/2010/wordprocessingCanvas" xmlns:cx="http://schemas.microsoft.com/office/drawing/2014/chartex" xmlns:cx1="http://schemas.microsoft.com/office/drawing/2015/9/8/chartex" xmlns:cx2="http://schemas.microsoft.com/office/drawing/2015/10/21/chartex" xmlns:cx3="http://schemas.microsoft.com/office/drawing/2016/5/9/chartex" xmlns:cx4="http://schemas.microsoft.com/office/drawing/2016/5/10/chartex" xmlns:cx5="http://schemas.microsoft.com/office/drawing/2016/5/11/chartex" xmlns:cx6="http://schemas.microsoft.com/office/drawing/2016/5/12/chartex" xmlns:cx7="http://schemas.microsoft.com/office/drawing/2016/5/13/chartex" xmlns:cx8="http://schemas.microsoft.com/office/drawing/2016/5/14/chartex" xmlns:mc="http://schemas.openxmlformats.org/markup-compatibility/2006" xmlns:aink="http://schemas.microsoft.com/office/drawing/2016/ink" xmlns:am3d="http://schemas.microsoft.com/office/drawing/2017/model3d" xmlns:o="urn:schemas-microsoft-com:office:office" xmlns:oel="http://schemas.microsoft.com/office/2019/extlst" xmlns:r="http://schemas.openxmlformats.org/officeDocument/2006/relationships" xmlns:m="http://schemas.openxmlformats.org/officeDocument/2006/math" xmlns:v="urn:schemas-microsoft-com:vml" xmlns:wp14="http://schemas.microsoft.com/office/word/2010/wordprocessingDrawing" xmlns:wp="http://schemas.openxmlformats.org/drawingml/2006/wordprocessingDrawing" xmlns:w10="urn:schemas-microsoft-com:office:word" xmlns:w="http://schemas.openxmlformats.org/wordprocessingml/2006/main" xmlns:w14="http://schemas.microsoft.com/office/word/2010/wordml" xmlns:w15="http://schemas.microsoft.com/office/word/2012/wordml" xmlns:w16cex="http://schemas.microsoft.com/office/word/2018/wordml/cex" xmlns:w16cid="http://schemas.microsoft.com/office/word/2016/wordml/cid" xmlns:w16="http://schemas.microsoft.com/office/word/2018/wordml" xmlns:w16sdtdh="http://schemas.microsoft.com/office/word/2020/wordml/sdtdatahash" xmlns:w16se="http://schemas.microsoft.com/office/word/2015/wordml/symex" xmlns:wpg="http://schemas.microsoft.com/office/word/2010/wordprocessingGroup" xmlns:wpi="http://schemas.microsoft.com/office/word/2010/wordprocessingInk" xmlns:wne="http://schemas.microsoft.com/office/word/2006/wordml" xmlns:wps="http://schemas.microsoft.com/office/word/2010/wordprocessingShape" mc:Ignorable="w14 w15 w16se w16cid w16 w16cex w16sdtdh wp14">
   <w:body>
     <w:p>
       <w:pPr>
@@ -13,35 +13,15 @@
     </w:p>
     <w:p>
       <w:pPr>
-        <w:rPr>
-          <w:i/>
-          <w:iCs/>
-          <w:color w:val="0F4761" w:themeColor="accent1" w:themeShade="BF"/>
-        </w:rPr>
-      </w:pPr>
-      <w:r>
-        <w:rPr>
-          <w:i/>
-          <w:iCs/>
-          <w:color w:val="0F4761" w:themeColor="accent1" w:themeShade="BF"/>
-        </w:rPr>
+        <w:pStyle w:val="Heading5"/>
+      </w:pPr>
+      <w:r>
         <w:t>Scenario:</w:t>
       </w:r>
-    </w:p>
-    <w:p>
-      <w:pPr>
-        <w:rPr>
-          <w:i/>
-          <w:iCs/>
-          <w:color w:val="0F4761" w:themeColor="accent1" w:themeShade="BF"/>
-        </w:rPr>
-      </w:pPr>
-      <w:r>
-        <w:rPr>
-          <w:i/>
-          <w:iCs/>
-          <w:color w:val="0F4761" w:themeColor="accent1" w:themeShade="BF"/>
-        </w:rPr>
+      <w:r>
+        <w:br/>
+      </w:r>
+      <w:r>
         <w:t>You work as a software developer for Future Interactive Technologies Ltd, a small software development company traditionally focused on bespoke database scripts. The company has recently tendered a contract which will involve creating software using the Event Driven Programming (EDP) paradigm. Your manager has asked you to create a sample project demonstrating software developed using the EDP paradigm.</w:t>
       </w:r>
     </w:p>
@@ -55,60 +35,26 @@
     </w:p>
     <w:p>
       <w:pPr>
-        <w:rPr>
-          <w:i/>
-          <w:iCs/>
-          <w:color w:val="0F4761" w:themeColor="accent1" w:themeShade="BF"/>
-        </w:rPr>
-      </w:pPr>
-      <w:r>
-        <w:rPr>
-          <w:i/>
-          <w:iCs/>
-          <w:color w:val="0F4761" w:themeColor="accent1" w:themeShade="BF"/>
-        </w:rPr>
+        <w:pStyle w:val="Heading5"/>
+      </w:pPr>
+      <w:r>
         <w:t xml:space="preserve">You have been tasked with preparing a software design document for a ‘To-Do List’ graphical user interface (GUI) based application. The application should consider users performing the following operations: Create new entries; View existing entries; Mark an existing entry as complete; </w:t>
       </w:r>
       <w:r>
-        <w:rPr>
-          <w:i/>
-          <w:iCs/>
-          <w:color w:val="0F4761" w:themeColor="accent1" w:themeShade="BF"/>
-        </w:rPr>
         <w:t xml:space="preserve">and </w:t>
       </w:r>
       <w:proofErr w:type="gramStart"/>
       <w:r>
-        <w:rPr>
-          <w:i/>
-          <w:iCs/>
-          <w:color w:val="0F4761" w:themeColor="accent1" w:themeShade="BF"/>
-        </w:rPr>
         <w:t>Delete</w:t>
       </w:r>
       <w:proofErr w:type="gramEnd"/>
       <w:r>
-        <w:rPr>
-          <w:i/>
-          <w:iCs/>
-          <w:color w:val="0F4761" w:themeColor="accent1" w:themeShade="BF"/>
-        </w:rPr>
         <w:t xml:space="preserve"> an existing entry.</w:t>
       </w:r>
       <w:r>
-        <w:rPr>
-          <w:i/>
-          <w:iCs/>
-          <w:color w:val="0F4761" w:themeColor="accent1" w:themeShade="BF"/>
-        </w:rPr>
         <w:br/>
       </w:r>
       <w:r>
-        <w:rPr>
-          <w:i/>
-          <w:iCs/>
-          <w:color w:val="0F4761" w:themeColor="accent1" w:themeShade="BF"/>
-        </w:rPr>
         <w:t>The software design document should at a minimum consider the following; Program Overview, Program Requirements, User Interface Design, Event Handling and Testing Approach.</w:t>
       </w:r>
     </w:p>
@@ -143,15 +89,16 @@
       </w:r>
     </w:p>
     <w:p>
-      <w:r>
-        <w:rPr>
-          <w:b/>
-          <w:bCs/>
-        </w:rPr>
-        <w:t>Development Environment:</w:t>
-      </w:r>
-      <w:r>
-        <w:t xml:space="preserve"> The application is developed in Visual Studio Code (</w:t>
+      <w:pPr>
+        <w:pStyle w:val="Heading4"/>
+      </w:pPr>
+      <w:r>
+        <w:t>Development Environment</w:t>
+      </w:r>
+    </w:p>
+    <w:p>
+      <w:r>
+        <w:t>The application is developed in Visual Studio Code (</w:t>
       </w:r>
       <w:proofErr w:type="spellStart"/>
       <w:r>
@@ -159,33 +106,36 @@
       </w:r>
       <w:proofErr w:type="spellEnd"/>
       <w:r>
-        <w:t>), an extensible code editor that supports Python development.</w:t>
-      </w:r>
-    </w:p>
-    <w:p>
-      <w:r>
-        <w:rPr>
-          <w:b/>
-          <w:bCs/>
-        </w:rPr>
-        <w:t>Programming Language:</w:t>
-      </w:r>
-      <w:r>
-        <w:t xml:space="preserve"> Python, chosen for its rich ecosystem of libraries and its simplicity in developing GUI applications.</w:t>
-      </w:r>
-    </w:p>
-    <w:p>
-      <w:pPr>
-        <w:rPr>
-          <w:b/>
-          <w:bCs/>
-        </w:rPr>
-      </w:pPr>
-      <w:r>
-        <w:rPr>
-          <w:b/>
-          <w:bCs/>
-        </w:rPr>
+        <w:t>), an extensible code editor that supports Python development</w:t>
+      </w:r>
+      <w:r>
+        <w:t xml:space="preserve"> on Python 3.12.1 version</w:t>
+      </w:r>
+      <w:r>
+        <w:t>.</w:t>
+      </w:r>
+      <w:r>
+        <w:t xml:space="preserve"> No dependencies are required.</w:t>
+      </w:r>
+    </w:p>
+    <w:p>
+      <w:pPr>
+        <w:pStyle w:val="Heading4"/>
+      </w:pPr>
+      <w:r>
+        <w:t>Programming Language</w:t>
+      </w:r>
+    </w:p>
+    <w:p>
+      <w:r>
+        <w:t>Python, chosen for its rich ecosystem of libraries and its simplicity in developing GUI applications.</w:t>
+      </w:r>
+    </w:p>
+    <w:p>
+      <w:pPr>
+        <w:pStyle w:val="Heading4"/>
+      </w:pPr>
+      <w:r>
         <w:t>External Libraries:</w:t>
       </w:r>
     </w:p>
@@ -198,17 +148,33 @@
         </w:numPr>
       </w:pPr>
       <w:r>
+        <w:rPr>
+          <w:b/>
+          <w:bCs/>
+        </w:rPr>
         <w:t>‘</w:t>
       </w:r>
       <w:proofErr w:type="spellStart"/>
       <w:r>
+        <w:rPr>
+          <w:b/>
+          <w:bCs/>
+        </w:rPr>
         <w:t>t</w:t>
       </w:r>
       <w:r>
+        <w:rPr>
+          <w:b/>
+          <w:bCs/>
+        </w:rPr>
         <w:t>kinter</w:t>
       </w:r>
       <w:proofErr w:type="spellEnd"/>
       <w:r>
+        <w:rPr>
+          <w:b/>
+          <w:bCs/>
+        </w:rPr>
         <w:t>’</w:t>
       </w:r>
       <w:r>
@@ -278,14 +244,26 @@
         </w:numPr>
       </w:pPr>
       <w:r>
+        <w:rPr>
+          <w:b/>
+          <w:bCs/>
+        </w:rPr>
         <w:t>‘</w:t>
       </w:r>
       <w:proofErr w:type="spellStart"/>
       <w:r>
+        <w:rPr>
+          <w:b/>
+          <w:bCs/>
+        </w:rPr>
         <w:t>os</w:t>
       </w:r>
       <w:proofErr w:type="spellEnd"/>
       <w:r>
+        <w:rPr>
+          <w:b/>
+          <w:bCs/>
+        </w:rPr>
         <w:t>’</w:t>
       </w:r>
       <w:r>
@@ -313,61 +291,183 @@
         </w:numPr>
       </w:pPr>
       <w:r>
-        <w:t>‘</w:t>
-      </w:r>
-      <w:proofErr w:type="spellStart"/>
-      <w:r>
-        <w:t>ctypes</w:t>
-      </w:r>
-      <w:proofErr w:type="spellEnd"/>
-      <w:r>
-        <w:t>’</w:t>
-      </w:r>
-      <w:r>
-        <w:t xml:space="preserve"> utilized for Windows-specific functionality, such as setting the application icon on the taskbar (experimental).</w:t>
-      </w:r>
-    </w:p>
-    <w:p>
-      <w:r>
         <w:rPr>
           <w:b/>
           <w:bCs/>
         </w:rPr>
-        <w:t>UML/Entity Diagram:</w:t>
-      </w:r>
-      <w:r>
-        <w:t xml:space="preserve"> A diagram will be provided to illustrate the relationship between the main components of the application: the UI class, </w:t>
+        <w:t>‘</w:t>
       </w:r>
       <w:proofErr w:type="spellStart"/>
       <w:r>
-        <w:t>Task_Manager</w:t>
-      </w:r>
-      <w:proofErr w:type="spellEnd"/>
-      <w:r>
-        <w:t xml:space="preserve">, and </w:t>
-      </w:r>
-      <w:proofErr w:type="spellStart"/>
-      <w:r>
-        <w:t>Database_IO</w:t>
-      </w:r>
-      <w:proofErr w:type="spellEnd"/>
-      <w:r>
-        <w:t>. This will help in understanding the application's architecture.</w:t>
-      </w:r>
-    </w:p>
-    <w:p>
-      <w:pPr>
         <w:rPr>
           <w:b/>
           <w:bCs/>
         </w:rPr>
-      </w:pPr>
+        <w:t>ctypes</w:t>
+      </w:r>
+      <w:proofErr w:type="spellEnd"/>
       <w:r>
         <w:rPr>
           <w:b/>
           <w:bCs/>
         </w:rPr>
+        <w:t>’</w:t>
+      </w:r>
+      <w:r>
+        <w:t xml:space="preserve"> utilized for Windows-specific functionality, such as setting the application icon on the taskbar (experimental).</w:t>
+      </w:r>
+    </w:p>
+    <w:p>
+      <w:pPr>
+        <w:pStyle w:val="ListParagraph"/>
+        <w:numPr>
+          <w:ilvl w:val="0"/>
+          <w:numId w:val="2"/>
+        </w:numPr>
+      </w:pPr>
+      <w:r>
+        <w:rPr>
+          <w:b/>
+          <w:bCs/>
+        </w:rPr>
+        <w:t xml:space="preserve">Cross </w:t>
+      </w:r>
+      <w:r>
+        <w:rPr>
+          <w:b/>
+          <w:bCs/>
+        </w:rPr>
+        <w:t>App</w:t>
+      </w:r>
+      <w:r>
+        <w:rPr>
+          <w:b/>
+          <w:bCs/>
+        </w:rPr>
+        <w:t xml:space="preserve"> imports </w:t>
+      </w:r>
+      <w:r>
+        <w:t>facilitates functional relationships between multiple files.</w:t>
+      </w:r>
+    </w:p>
+    <w:p>
+      <w:pPr>
+        <w:pStyle w:val="Heading4"/>
+      </w:pPr>
+      <w:r>
         <w:lastRenderedPageBreak/>
+        <w:t>UML/Entity Diagram</w:t>
+      </w:r>
+    </w:p>
+    <w:p>
+      <w:r>
+        <w:t xml:space="preserve">A diagram will be provided to illustrate the relationship between the main components of the application: the </w:t>
+      </w:r>
+      <w:r>
+        <w:rPr>
+          <w:b/>
+          <w:bCs/>
+        </w:rPr>
+        <w:t>UI</w:t>
+      </w:r>
+      <w:r>
+        <w:t xml:space="preserve">, </w:t>
+      </w:r>
+      <w:proofErr w:type="spellStart"/>
+      <w:r>
+        <w:rPr>
+          <w:b/>
+          <w:bCs/>
+        </w:rPr>
+        <w:t>Task_Manager</w:t>
+      </w:r>
+      <w:proofErr w:type="spellEnd"/>
+      <w:r>
+        <w:t>,</w:t>
+      </w:r>
+      <w:r>
+        <w:rPr>
+          <w:b/>
+          <w:bCs/>
+        </w:rPr>
+        <w:t xml:space="preserve"> Task</w:t>
+      </w:r>
+      <w:r>
+        <w:t xml:space="preserve">, and </w:t>
+      </w:r>
+      <w:proofErr w:type="spellStart"/>
+      <w:r>
+        <w:rPr>
+          <w:b/>
+          <w:bCs/>
+        </w:rPr>
+        <w:t>Database_IO</w:t>
+      </w:r>
+      <w:proofErr w:type="spellEnd"/>
+      <w:r>
+        <w:rPr>
+          <w:b/>
+          <w:bCs/>
+        </w:rPr>
+        <w:t xml:space="preserve"> </w:t>
+      </w:r>
+      <w:r>
+        <w:t>class</w:t>
+      </w:r>
+      <w:r>
+        <w:t>es</w:t>
+      </w:r>
+      <w:r>
+        <w:t>. This will help in understanding the application's architecture.</w:t>
+      </w:r>
+    </w:p>
+    <w:p>
+      <w:r>
+        <w:rPr>
+          <w:noProof/>
+        </w:rPr>
+        <w:drawing>
+          <wp:inline distT="0" distB="0" distL="0" distR="0" wp14:anchorId="596A7B1B" wp14:editId="432B738B">
+            <wp:extent cx="5731510" cy="5813425"/>
+            <wp:effectExtent l="0" t="0" r="0" b="0"/>
+            <wp:docPr id="2132617495" name="Picture 1" descr="A diagram of a task&#10;&#10;Description automatically generated"/>
+            <wp:cNvGraphicFramePr>
+              <a:graphicFrameLocks xmlns:a="http://schemas.openxmlformats.org/drawingml/2006/main" noChangeAspect="1"/>
+            </wp:cNvGraphicFramePr>
+            <a:graphic xmlns:a="http://schemas.openxmlformats.org/drawingml/2006/main">
+              <a:graphicData uri="http://schemas.openxmlformats.org/drawingml/2006/picture">
+                <pic:pic xmlns:pic="http://schemas.openxmlformats.org/drawingml/2006/picture">
+                  <pic:nvPicPr>
+                    <pic:cNvPr id="2132617495" name="Picture 1" descr="A diagram of a task&#10;&#10;Description automatically generated"/>
+                    <pic:cNvPicPr/>
+                  </pic:nvPicPr>
+                  <pic:blipFill>
+                    <a:blip r:embed="rId5"/>
+                    <a:stretch>
+                      <a:fillRect/>
+                    </a:stretch>
+                  </pic:blipFill>
+                  <pic:spPr>
+                    <a:xfrm>
+                      <a:off x="0" y="0"/>
+                      <a:ext cx="5731510" cy="5813425"/>
+                    </a:xfrm>
+                    <a:prstGeom prst="rect">
+                      <a:avLst/>
+                    </a:prstGeom>
+                  </pic:spPr>
+                </pic:pic>
+              </a:graphicData>
+            </a:graphic>
+          </wp:inline>
+        </w:drawing>
+      </w:r>
+    </w:p>
+    <w:p>
+      <w:pPr>
+        <w:pStyle w:val="Heading4"/>
+      </w:pPr>
+      <w:r>
         <w:t>Coding Style:</w:t>
       </w:r>
     </w:p>
@@ -431,6 +531,199 @@
     </w:p>
     <w:p>
       <w:pPr>
+        <w:pStyle w:val="Heading4"/>
+      </w:pPr>
+      <w:r>
+        <w:t>Justification</w:t>
+      </w:r>
+      <w:r>
+        <w:t>:</w:t>
+      </w:r>
+    </w:p>
+    <w:p>
+      <w:pPr>
+        <w:pStyle w:val="ListParagraph"/>
+        <w:numPr>
+          <w:ilvl w:val="0"/>
+          <w:numId w:val="10"/>
+        </w:numPr>
+      </w:pPr>
+      <w:r>
+        <w:rPr>
+          <w:b/>
+          <w:bCs/>
+        </w:rPr>
+        <w:t xml:space="preserve">Relative </w:t>
+      </w:r>
+      <w:r>
+        <w:rPr>
+          <w:b/>
+          <w:bCs/>
+        </w:rPr>
+        <w:t>P</w:t>
+      </w:r>
+      <w:r>
+        <w:rPr>
+          <w:b/>
+          <w:bCs/>
+        </w:rPr>
+        <w:t>ath:</w:t>
+      </w:r>
+      <w:r>
+        <w:t xml:space="preserve"> Importing and receiving the path of the application file to create a relative path to the Database </w:t>
+      </w:r>
+      <w:proofErr w:type="gramStart"/>
+      <w:r>
+        <w:t>directory</w:t>
+      </w:r>
+      <w:proofErr w:type="gramEnd"/>
+    </w:p>
+    <w:p>
+      <w:pPr>
+        <w:pStyle w:val="ListParagraph"/>
+        <w:numPr>
+          <w:ilvl w:val="0"/>
+          <w:numId w:val="10"/>
+        </w:numPr>
+      </w:pPr>
+      <w:r>
+        <w:rPr>
+          <w:b/>
+          <w:bCs/>
+        </w:rPr>
+        <w:t xml:space="preserve">Open File and Re-assign the </w:t>
+      </w:r>
+      <w:r>
+        <w:rPr>
+          <w:b/>
+          <w:bCs/>
+        </w:rPr>
+        <w:t>DB</w:t>
+      </w:r>
+      <w:r>
+        <w:rPr>
+          <w:b/>
+          <w:bCs/>
+        </w:rPr>
+        <w:t xml:space="preserve"> </w:t>
+      </w:r>
+      <w:r>
+        <w:rPr>
+          <w:b/>
+          <w:bCs/>
+        </w:rPr>
+        <w:t>F</w:t>
+      </w:r>
+      <w:r>
+        <w:rPr>
+          <w:b/>
+          <w:bCs/>
+        </w:rPr>
+        <w:t>ile:</w:t>
+      </w:r>
+      <w:r>
+        <w:t xml:space="preserve"> For Application flexibility we will implement user-defined database storage.</w:t>
+      </w:r>
+    </w:p>
+    <w:p>
+      <w:pPr>
+        <w:pStyle w:val="ListParagraph"/>
+        <w:numPr>
+          <w:ilvl w:val="0"/>
+          <w:numId w:val="10"/>
+        </w:numPr>
+      </w:pPr>
+      <w:r>
+        <w:rPr>
+          <w:b/>
+          <w:bCs/>
+        </w:rPr>
+        <w:lastRenderedPageBreak/>
+        <w:t>M</w:t>
+      </w:r>
+      <w:r>
+        <w:rPr>
+          <w:b/>
+          <w:bCs/>
+        </w:rPr>
+        <w:t>odularization</w:t>
+      </w:r>
+      <w:r>
+        <w:rPr>
+          <w:b/>
+          <w:bCs/>
+        </w:rPr>
+        <w:t>:</w:t>
+      </w:r>
+      <w:r>
+        <w:t xml:space="preserve"> It </w:t>
+      </w:r>
+      <w:r>
+        <w:t xml:space="preserve">makes complex programs easier to understand, develop, and maintain. By focusing on smaller parts, </w:t>
+      </w:r>
+      <w:r>
+        <w:t>we</w:t>
+      </w:r>
+      <w:r>
+        <w:t xml:space="preserve"> can more easily grasp the functionality of each part, </w:t>
+      </w:r>
+      <w:proofErr w:type="gramStart"/>
+      <w:r>
+        <w:t>identify</w:t>
+      </w:r>
+      <w:proofErr w:type="gramEnd"/>
+      <w:r>
+        <w:t xml:space="preserve"> and fix bugs, and enhance or update parts of the program without risking the integrity of the entire system.</w:t>
+      </w:r>
+    </w:p>
+    <w:p>
+      <w:pPr>
+        <w:pStyle w:val="ListParagraph"/>
+        <w:numPr>
+          <w:ilvl w:val="0"/>
+          <w:numId w:val="10"/>
+        </w:numPr>
+      </w:pPr>
+      <w:r>
+        <w:rPr>
+          <w:b/>
+          <w:bCs/>
+        </w:rPr>
+        <w:t>EDP:</w:t>
+      </w:r>
+      <w:r>
+        <w:t xml:space="preserve"> To avoid extra load, we won’t use the built-in </w:t>
+      </w:r>
+      <w:proofErr w:type="spellStart"/>
+      <w:r>
+        <w:t>Tkinter</w:t>
+      </w:r>
+      <w:proofErr w:type="spellEnd"/>
+      <w:r>
+        <w:t xml:space="preserve"> functionality called after, which launches some checks each timeframe. Instead, we focus on Events and Callback functions that fully facilitate our Application Requirements.</w:t>
+      </w:r>
+    </w:p>
+    <w:p>
+      <w:pPr>
+        <w:pStyle w:val="ListParagraph"/>
+        <w:numPr>
+          <w:ilvl w:val="0"/>
+          <w:numId w:val="10"/>
+        </w:numPr>
+      </w:pPr>
+      <w:r>
+        <w:rPr>
+          <w:b/>
+          <w:bCs/>
+        </w:rPr>
+        <w:t>Database Saves:</w:t>
+      </w:r>
+      <w:r>
+        <w:t xml:space="preserve"> We will implement on Exit question that tracks modification of the tasks and saving capabilities trough File Menu to give user ability to save file anytime.</w:t>
+      </w:r>
+    </w:p>
+    <w:p>
+      <w:pPr>
         <w:pStyle w:val="Heading3"/>
         <w:numPr>
           <w:ilvl w:val="0"/>
@@ -438,7 +731,10 @@
         </w:numPr>
       </w:pPr>
       <w:r>
-        <w:t>User Interface Design</w:t>
+        <w:t xml:space="preserve">User </w:t>
+      </w:r>
+      <w:r>
+        <w:t>Interface Design</w:t>
       </w:r>
     </w:p>
     <w:p>
@@ -691,7 +987,7 @@
                     <pic:cNvPicPr/>
                   </pic:nvPicPr>
                   <pic:blipFill>
-                    <a:blip r:embed="rId5"/>
+                    <a:blip r:embed="rId6"/>
                     <a:stretch>
                       <a:fillRect/>
                     </a:stretch>
@@ -794,13 +1090,17 @@
         <w:t xml:space="preserve">also </w:t>
       </w:r>
       <w:r>
-        <w:t xml:space="preserve">dynamically disabled depending on the Treeview </w:t>
-      </w:r>
-      <w:proofErr w:type="gramStart"/>
-      <w:r>
-        <w:t>selection</w:t>
-      </w:r>
-      <w:proofErr w:type="gramEnd"/>
+        <w:t xml:space="preserve">dynamically disabled depending on the </w:t>
+      </w:r>
+      <w:r>
+        <w:t>TrueView</w:t>
+      </w:r>
+      <w:r>
+        <w:t xml:space="preserve"> </w:t>
+      </w:r>
+      <w:r>
+        <w:t>selection.</w:t>
+      </w:r>
     </w:p>
     <w:p>
       <w:pPr>
@@ -1000,21 +1300,77 @@
         <w:t>A systematic testing approach will ensure that the To-Do List application functions correctly across different scenarios:</w:t>
       </w:r>
     </w:p>
-    <w:p/>
-    <w:p>
-      <w:r>
+    <w:p>
+      <w:pPr>
+        <w:pStyle w:val="ListParagraph"/>
+        <w:numPr>
+          <w:ilvl w:val="0"/>
+          <w:numId w:val="8"/>
+        </w:numPr>
+      </w:pPr>
+      <w:r>
+        <w:rPr>
+          <w:b/>
+          <w:bCs/>
+        </w:rPr>
+        <w:t>Unit Tests</w:t>
+      </w:r>
+      <w:r>
+        <w:t xml:space="preserve"> </w:t>
+      </w:r>
+      <w:r>
+        <w:t>to v</w:t>
+      </w:r>
+      <w:r>
+        <w:t>erify each functionality, such as adding, deleting, or marking tasks as complete, works as intended. This includes testing the underlying logic and event handlers for reliability.</w:t>
+      </w:r>
+    </w:p>
+    <w:p>
+      <w:pPr>
+        <w:pStyle w:val="ListParagraph"/>
+        <w:numPr>
+          <w:ilvl w:val="0"/>
+          <w:numId w:val="8"/>
+        </w:numPr>
+      </w:pPr>
+      <w:r>
+        <w:rPr>
+          <w:b/>
+          <w:bCs/>
+        </w:rPr>
         <w:lastRenderedPageBreak/>
-        <w:t>Unit Tests: Verify that each functionality, such as adding, deleting, or marking tasks as complete, works as intended. This includes testing the underlying logic and event handlers for reliability.</w:t>
-      </w:r>
-    </w:p>
-    <w:p>
-      <w:r>
-        <w:t>GUI Testing: Focuses on ensuring that the graphical user interface is responsive and user-friendly. Tests include checking if the UI elements like buttons, entry fields, and the task list behave correctly under various user interactions.</w:t>
-      </w:r>
-    </w:p>
-    <w:p>
-      <w:r>
-        <w:t xml:space="preserve">Data Validation: Ensures the application handles invalid data correctly, including testing for incorrect task inputs and </w:t>
+        <w:t>GUI Testing</w:t>
+      </w:r>
+      <w:r>
+        <w:t xml:space="preserve"> </w:t>
+      </w:r>
+      <w:r>
+        <w:t>f</w:t>
+      </w:r>
+      <w:r>
+        <w:t>ocuses on ensuring that the graphical user interface is responsive and user-friendly. Tests include checking if the UI elements like buttons, entry fields, and the task list behave correctly under various user interactions.</w:t>
+      </w:r>
+    </w:p>
+    <w:p>
+      <w:pPr>
+        <w:pStyle w:val="ListParagraph"/>
+        <w:numPr>
+          <w:ilvl w:val="0"/>
+          <w:numId w:val="8"/>
+        </w:numPr>
+      </w:pPr>
+      <w:r>
+        <w:rPr>
+          <w:b/>
+          <w:bCs/>
+        </w:rPr>
+        <w:t>Data Validation</w:t>
+      </w:r>
+      <w:r>
+        <w:t xml:space="preserve"> e</w:t>
+      </w:r>
+      <w:r>
+        <w:t xml:space="preserve">nsures the application handles invalid data correctly, including testing for incorrect task inputs and </w:t>
       </w:r>
       <w:r>
         <w:t>error-handling</w:t>
@@ -1024,13 +1380,61 @@
       </w:r>
     </w:p>
     <w:p>
-      <w:r>
-        <w:t>Database Interaction: Tests the save/load functionality to ensure tasks are correctly persisted across sessions, including edge cases such as saving empty lists or loading corrupted data files.</w:t>
-      </w:r>
-    </w:p>
-    <w:p>
-      <w:r>
-        <w:t xml:space="preserve">Integrated Testing: Combines units to test the </w:t>
+      <w:pPr>
+        <w:pStyle w:val="ListParagraph"/>
+        <w:numPr>
+          <w:ilvl w:val="0"/>
+          <w:numId w:val="8"/>
+        </w:numPr>
+      </w:pPr>
+      <w:r>
+        <w:rPr>
+          <w:b/>
+          <w:bCs/>
+        </w:rPr>
+        <w:t xml:space="preserve">Database </w:t>
+      </w:r>
+      <w:r>
+        <w:rPr>
+          <w:b/>
+          <w:bCs/>
+        </w:rPr>
+        <w:t>t</w:t>
+      </w:r>
+      <w:r>
+        <w:rPr>
+          <w:b/>
+          <w:bCs/>
+        </w:rPr>
+        <w:t>ests</w:t>
+      </w:r>
+      <w:r>
+        <w:t xml:space="preserve"> the save/load functionality to ensure tasks are correctly persisted across sessions, including edge cases such as saving empty lists or loading corrupted data files.</w:t>
+      </w:r>
+    </w:p>
+    <w:p>
+      <w:pPr>
+        <w:pStyle w:val="ListParagraph"/>
+        <w:numPr>
+          <w:ilvl w:val="0"/>
+          <w:numId w:val="8"/>
+        </w:numPr>
+      </w:pPr>
+      <w:r>
+        <w:rPr>
+          <w:b/>
+          <w:bCs/>
+        </w:rPr>
+        <w:t>Integrated Testing</w:t>
+      </w:r>
+      <w:r>
+        <w:t xml:space="preserve"> </w:t>
+      </w:r>
+      <w:r>
+        <w:t>c</w:t>
+      </w:r>
+      <w:r>
+        <w:t xml:space="preserve">ombines units to test the </w:t>
       </w:r>
       <w:proofErr w:type="gramStart"/>
       <w:r>
@@ -1042,8 +1446,28 @@
       </w:r>
     </w:p>
     <w:p>
-      <w:r>
-        <w:t xml:space="preserve">User Acceptance Testing (UAT): Involves real users testing the application to ensure both functional and non-functional requirements are met. This includes assessing the application's performance, aesthetics, and overall </w:t>
+      <w:pPr>
+        <w:pStyle w:val="ListParagraph"/>
+        <w:numPr>
+          <w:ilvl w:val="0"/>
+          <w:numId w:val="8"/>
+        </w:numPr>
+      </w:pPr>
+      <w:r>
+        <w:rPr>
+          <w:b/>
+          <w:bCs/>
+        </w:rPr>
+        <w:t>User Acceptance Testing (UAT)</w:t>
+      </w:r>
+      <w:r>
+        <w:t xml:space="preserve"> </w:t>
+      </w:r>
+      <w:r>
+        <w:t>i</w:t>
+      </w:r>
+      <w:r>
+        <w:t xml:space="preserve">nvolves real users testing the application to ensure both functional and non-functional requirements are met. This includes assessing the application's performance, aesthetics, and overall </w:t>
       </w:r>
       <w:r>
         <w:t>behaviour</w:t>
@@ -1051,6 +1475,11 @@
       <w:r>
         <w:t xml:space="preserve"> to ensure it aligns with user expectations.</w:t>
       </w:r>
+    </w:p>
+    <w:p>
+      <w:pPr>
+        <w:pStyle w:val="Heading4"/>
+      </w:pPr>
     </w:p>
     <w:p>
       <w:pPr>
@@ -1351,47 +1780,837 @@
     </w:p>
     <w:p>
       <w:pPr>
-        <w:rPr>
-          <w:i/>
-          <w:iCs/>
-          <w:color w:val="0F4761" w:themeColor="accent1" w:themeShade="BF"/>
-        </w:rPr>
-      </w:pPr>
-      <w:r>
-        <w:rPr>
-          <w:i/>
-          <w:iCs/>
-          <w:color w:val="0F4761" w:themeColor="accent1" w:themeShade="BF"/>
-        </w:rPr>
+        <w:pStyle w:val="Heading5"/>
+      </w:pPr>
+      <w:r>
         <w:t xml:space="preserve">Using the Python programming language and design document prepared in Task 1, you must now build the ‘To-Do List’ application. Your code must adhere to coding best practices by being consistent, </w:t>
       </w:r>
       <w:proofErr w:type="gramStart"/>
       <w:r>
-        <w:rPr>
-          <w:i/>
-          <w:iCs/>
-          <w:color w:val="0F4761" w:themeColor="accent1" w:themeShade="BF"/>
-        </w:rPr>
         <w:t>clear</w:t>
       </w:r>
       <w:proofErr w:type="gramEnd"/>
       <w:r>
-        <w:rPr>
-          <w:i/>
-          <w:iCs/>
-          <w:color w:val="0F4761" w:themeColor="accent1" w:themeShade="BF"/>
-        </w:rPr>
         <w:t xml:space="preserve"> and well-documented.</w:t>
       </w:r>
     </w:p>
     <w:p>
+      <w:pPr>
+        <w:pStyle w:val="Heading3"/>
+        <w:numPr>
+          <w:ilvl w:val="0"/>
+          <w:numId w:val="9"/>
+        </w:numPr>
+      </w:pPr>
+      <w:r>
+        <w:t>Description and S</w:t>
+      </w:r>
+      <w:r>
+        <w:t xml:space="preserve">creenshots </w:t>
+      </w:r>
+      <w:r>
+        <w:t xml:space="preserve">to demonstrate </w:t>
+      </w:r>
+      <w:r>
+        <w:t xml:space="preserve">the main features of the </w:t>
+      </w:r>
+      <w:r>
+        <w:t>application.</w:t>
+      </w:r>
+    </w:p>
+    <w:p>
+      <w:pPr>
+        <w:pStyle w:val="Heading4"/>
+      </w:pPr>
+      <w:r>
+        <w:t>Title and Dimensions</w:t>
+      </w:r>
+    </w:p>
+    <w:p>
+      <w:r>
+        <w:t>The application is titled "To-Do List" with a fixed window size of 700x370 pixels, ensuring it doesn't change in size.</w:t>
+      </w:r>
+    </w:p>
+    <w:p>
+      <w:r>
+        <w:rPr>
+          <w:noProof/>
+        </w:rPr>
+        <w:lastRenderedPageBreak/>
+        <w:drawing>
+          <wp:inline distT="0" distB="0" distL="0" distR="0" wp14:anchorId="3921400A" wp14:editId="008BA771">
+            <wp:extent cx="4156906" cy="2498473"/>
+            <wp:effectExtent l="0" t="0" r="0" b="0"/>
+            <wp:docPr id="664635242" name="Picture 1" descr="A screenshot of a computer&#10;&#10;Description automatically generated"/>
+            <wp:cNvGraphicFramePr>
+              <a:graphicFrameLocks xmlns:a="http://schemas.openxmlformats.org/drawingml/2006/main" noChangeAspect="1"/>
+            </wp:cNvGraphicFramePr>
+            <a:graphic xmlns:a="http://schemas.openxmlformats.org/drawingml/2006/main">
+              <a:graphicData uri="http://schemas.openxmlformats.org/drawingml/2006/picture">
+                <pic:pic xmlns:pic="http://schemas.openxmlformats.org/drawingml/2006/picture">
+                  <pic:nvPicPr>
+                    <pic:cNvPr id="664635242" name="Picture 1" descr="A screenshot of a computer&#10;&#10;Description automatically generated"/>
+                    <pic:cNvPicPr/>
+                  </pic:nvPicPr>
+                  <pic:blipFill>
+                    <a:blip r:embed="rId7"/>
+                    <a:stretch>
+                      <a:fillRect/>
+                    </a:stretch>
+                  </pic:blipFill>
+                  <pic:spPr>
+                    <a:xfrm>
+                      <a:off x="0" y="0"/>
+                      <a:ext cx="4175388" cy="2509582"/>
+                    </a:xfrm>
+                    <a:prstGeom prst="rect">
+                      <a:avLst/>
+                    </a:prstGeom>
+                  </pic:spPr>
+                </pic:pic>
+              </a:graphicData>
+            </a:graphic>
+          </wp:inline>
+        </w:drawing>
+      </w:r>
+    </w:p>
+    <w:p>
+      <w:pPr>
+        <w:pStyle w:val="Heading4"/>
+      </w:pPr>
+      <w:r>
+        <w:t>Entry Box with Placeholder</w:t>
+      </w:r>
+    </w:p>
+    <w:p>
+      <w:r>
+        <w:t xml:space="preserve">A dedicated area allows users to type in their tasks. This box features a placeholder text "Enter your </w:t>
+      </w:r>
       <w:proofErr w:type="spellStart"/>
       <w:r>
-        <w:t>asd</w:t>
+        <w:t>todo</w:t>
       </w:r>
       <w:proofErr w:type="spellEnd"/>
+      <w:r>
+        <w:t xml:space="preserve"> here..." that disappears when the box is focused and reappears if it's left empty.</w:t>
+      </w:r>
+      <w:r>
+        <w:t xml:space="preserve"> Furthermore, </w:t>
+      </w:r>
+      <w:proofErr w:type="gramStart"/>
+      <w:r>
+        <w:t>Add</w:t>
+      </w:r>
+      <w:proofErr w:type="gramEnd"/>
+      <w:r>
+        <w:t xml:space="preserve"> button activates only if there is some text entered.</w:t>
+      </w:r>
+    </w:p>
+    <w:p>
+      <w:r>
+        <w:rPr>
+          <w:noProof/>
+        </w:rPr>
+        <w:drawing>
+          <wp:inline distT="0" distB="0" distL="0" distR="0" wp14:anchorId="4144DE32" wp14:editId="3C1F26C0">
+            <wp:extent cx="5731510" cy="341630"/>
+            <wp:effectExtent l="0" t="0" r="0" b="0"/>
+            <wp:docPr id="1549936185" name="Picture 1"/>
+            <wp:cNvGraphicFramePr>
+              <a:graphicFrameLocks xmlns:a="http://schemas.openxmlformats.org/drawingml/2006/main" noChangeAspect="1"/>
+            </wp:cNvGraphicFramePr>
+            <a:graphic xmlns:a="http://schemas.openxmlformats.org/drawingml/2006/main">
+              <a:graphicData uri="http://schemas.openxmlformats.org/drawingml/2006/picture">
+                <pic:pic xmlns:pic="http://schemas.openxmlformats.org/drawingml/2006/picture">
+                  <pic:nvPicPr>
+                    <pic:cNvPr id="1549936185" name=""/>
+                    <pic:cNvPicPr/>
+                  </pic:nvPicPr>
+                  <pic:blipFill>
+                    <a:blip r:embed="rId8"/>
+                    <a:stretch>
+                      <a:fillRect/>
+                    </a:stretch>
+                  </pic:blipFill>
+                  <pic:spPr>
+                    <a:xfrm>
+                      <a:off x="0" y="0"/>
+                      <a:ext cx="5731510" cy="341630"/>
+                    </a:xfrm>
+                    <a:prstGeom prst="rect">
+                      <a:avLst/>
+                    </a:prstGeom>
+                  </pic:spPr>
+                </pic:pic>
+              </a:graphicData>
+            </a:graphic>
+          </wp:inline>
+        </w:drawing>
+      </w:r>
+    </w:p>
+    <w:p>
+      <w:r>
+        <w:rPr>
+          <w:noProof/>
+        </w:rPr>
+        <w:drawing>
+          <wp:inline distT="0" distB="0" distL="0" distR="0" wp14:anchorId="43AC8B29" wp14:editId="18404809">
+            <wp:extent cx="5731510" cy="377825"/>
+            <wp:effectExtent l="0" t="0" r="0" b="0"/>
+            <wp:docPr id="1335188800" name="Picture 1"/>
+            <wp:cNvGraphicFramePr>
+              <a:graphicFrameLocks xmlns:a="http://schemas.openxmlformats.org/drawingml/2006/main" noChangeAspect="1"/>
+            </wp:cNvGraphicFramePr>
+            <a:graphic xmlns:a="http://schemas.openxmlformats.org/drawingml/2006/main">
+              <a:graphicData uri="http://schemas.openxmlformats.org/drawingml/2006/picture">
+                <pic:pic xmlns:pic="http://schemas.openxmlformats.org/drawingml/2006/picture">
+                  <pic:nvPicPr>
+                    <pic:cNvPr id="1335188800" name=""/>
+                    <pic:cNvPicPr/>
+                  </pic:nvPicPr>
+                  <pic:blipFill>
+                    <a:blip r:embed="rId9"/>
+                    <a:stretch>
+                      <a:fillRect/>
+                    </a:stretch>
+                  </pic:blipFill>
+                  <pic:spPr>
+                    <a:xfrm>
+                      <a:off x="0" y="0"/>
+                      <a:ext cx="5731510" cy="377825"/>
+                    </a:xfrm>
+                    <a:prstGeom prst="rect">
+                      <a:avLst/>
+                    </a:prstGeom>
+                  </pic:spPr>
+                </pic:pic>
+              </a:graphicData>
+            </a:graphic>
+          </wp:inline>
+        </w:drawing>
+      </w:r>
+    </w:p>
+    <w:p>
+      <w:r>
+        <w:rPr>
+          <w:noProof/>
+        </w:rPr>
+        <w:drawing>
+          <wp:inline distT="0" distB="0" distL="0" distR="0" wp14:anchorId="521F48DD" wp14:editId="52933464">
+            <wp:extent cx="5731510" cy="350520"/>
+            <wp:effectExtent l="0" t="0" r="0" b="0"/>
+            <wp:docPr id="510139331" name="Picture 1"/>
+            <wp:cNvGraphicFramePr>
+              <a:graphicFrameLocks xmlns:a="http://schemas.openxmlformats.org/drawingml/2006/main" noChangeAspect="1"/>
+            </wp:cNvGraphicFramePr>
+            <a:graphic xmlns:a="http://schemas.openxmlformats.org/drawingml/2006/main">
+              <a:graphicData uri="http://schemas.openxmlformats.org/drawingml/2006/picture">
+                <pic:pic xmlns:pic="http://schemas.openxmlformats.org/drawingml/2006/picture">
+                  <pic:nvPicPr>
+                    <pic:cNvPr id="510139331" name=""/>
+                    <pic:cNvPicPr/>
+                  </pic:nvPicPr>
+                  <pic:blipFill>
+                    <a:blip r:embed="rId10"/>
+                    <a:stretch>
+                      <a:fillRect/>
+                    </a:stretch>
+                  </pic:blipFill>
+                  <pic:spPr>
+                    <a:xfrm>
+                      <a:off x="0" y="0"/>
+                      <a:ext cx="5731510" cy="350520"/>
+                    </a:xfrm>
+                    <a:prstGeom prst="rect">
+                      <a:avLst/>
+                    </a:prstGeom>
+                  </pic:spPr>
+                </pic:pic>
+              </a:graphicData>
+            </a:graphic>
+          </wp:inline>
+        </w:drawing>
+      </w:r>
+    </w:p>
+    <w:p>
+      <w:pPr>
+        <w:pStyle w:val="Heading4"/>
+      </w:pPr>
+      <w:r>
+        <w:t>Task List Display</w:t>
+      </w:r>
+    </w:p>
+    <w:p>
+      <w:r>
+        <w:t xml:space="preserve">A </w:t>
+      </w:r>
+      <w:proofErr w:type="spellStart"/>
+      <w:r>
+        <w:t>Tkinter</w:t>
+      </w:r>
+      <w:proofErr w:type="spellEnd"/>
+      <w:r>
+        <w:t xml:space="preserve"> </w:t>
+      </w:r>
+      <w:proofErr w:type="spellStart"/>
+      <w:r>
+        <w:t>Treeview</w:t>
+      </w:r>
+      <w:proofErr w:type="spellEnd"/>
+      <w:r>
+        <w:t xml:space="preserve"> widget displays tasks with columns for ID, Title, Description, Alarm, and Done status. This widget supports multi-selection, sorting by columns, and features a vertical scrollbar.</w:t>
+      </w:r>
+    </w:p>
+    <w:p>
+      <w:r>
+        <w:rPr>
+          <w:noProof/>
+        </w:rPr>
+        <w:drawing>
+          <wp:inline distT="0" distB="0" distL="0" distR="0" wp14:anchorId="5994A748" wp14:editId="0AFC073F">
+            <wp:extent cx="4102443" cy="1380813"/>
+            <wp:effectExtent l="0" t="0" r="0" b="0"/>
+            <wp:docPr id="1554285778" name="Picture 1" descr="A screenshot of a computer&#10;&#10;Description automatically generated"/>
+            <wp:cNvGraphicFramePr>
+              <a:graphicFrameLocks xmlns:a="http://schemas.openxmlformats.org/drawingml/2006/main" noChangeAspect="1"/>
+            </wp:cNvGraphicFramePr>
+            <a:graphic xmlns:a="http://schemas.openxmlformats.org/drawingml/2006/main">
+              <a:graphicData uri="http://schemas.openxmlformats.org/drawingml/2006/picture">
+                <pic:pic xmlns:pic="http://schemas.openxmlformats.org/drawingml/2006/picture">
+                  <pic:nvPicPr>
+                    <pic:cNvPr id="1554285778" name="Picture 1" descr="A screenshot of a computer&#10;&#10;Description automatically generated"/>
+                    <pic:cNvPicPr/>
+                  </pic:nvPicPr>
+                  <pic:blipFill>
+                    <a:blip r:embed="rId11"/>
+                    <a:stretch>
+                      <a:fillRect/>
+                    </a:stretch>
+                  </pic:blipFill>
+                  <pic:spPr>
+                    <a:xfrm>
+                      <a:off x="0" y="0"/>
+                      <a:ext cx="4114918" cy="1385012"/>
+                    </a:xfrm>
+                    <a:prstGeom prst="rect">
+                      <a:avLst/>
+                    </a:prstGeom>
+                  </pic:spPr>
+                </pic:pic>
+              </a:graphicData>
+            </a:graphic>
+          </wp:inline>
+        </w:drawing>
+      </w:r>
+    </w:p>
+    <w:p>
+      <w:pPr>
+        <w:pStyle w:val="Heading4"/>
+      </w:pPr>
+      <w:r>
+        <w:t>Control Buttons</w:t>
+      </w:r>
+    </w:p>
+    <w:p>
+      <w:pPr>
+        <w:rPr>
+          <w:noProof/>
+        </w:rPr>
+      </w:pPr>
+      <w:r>
+        <w:t xml:space="preserve">Buttons for </w:t>
+      </w:r>
+      <w:r>
+        <w:t>completing</w:t>
+      </w:r>
+      <w:r>
+        <w:t>,</w:t>
+      </w:r>
+      <w:r>
+        <w:t xml:space="preserve"> duplicating,</w:t>
+      </w:r>
+      <w:r>
+        <w:t xml:space="preserve"> </w:t>
+      </w:r>
+      <w:r>
+        <w:t xml:space="preserve">and </w:t>
+      </w:r>
+      <w:r>
+        <w:t>deleting</w:t>
+      </w:r>
+      <w:r>
+        <w:t xml:space="preserve"> </w:t>
+      </w:r>
+      <w:r>
+        <w:t>tasks are</w:t>
+      </w:r>
+      <w:r>
+        <w:t xml:space="preserve"> represent the main functionality. Additionally,</w:t>
+      </w:r>
+      <w:r>
+        <w:t xml:space="preserve"> dynamically enabled or disabled based on the application's state and user interaction.</w:t>
+      </w:r>
+      <w:r>
+        <w:rPr>
+          <w:noProof/>
+        </w:rPr>
+        <w:t xml:space="preserve"> </w:t>
+      </w:r>
+    </w:p>
+    <w:p>
+      <w:r>
+        <w:rPr>
+          <w:noProof/>
+        </w:rPr>
+        <w:drawing>
+          <wp:inline distT="0" distB="0" distL="0" distR="0" wp14:anchorId="196B5D9F" wp14:editId="495F14E9">
+            <wp:extent cx="5094514" cy="694245"/>
+            <wp:effectExtent l="0" t="0" r="0" b="0"/>
+            <wp:docPr id="1081226025" name="Picture 1" descr="A yellow and black text&#10;&#10;Description automatically generated with medium confidence"/>
+            <wp:cNvGraphicFramePr>
+              <a:graphicFrameLocks xmlns:a="http://schemas.openxmlformats.org/drawingml/2006/main" noChangeAspect="1"/>
+            </wp:cNvGraphicFramePr>
+            <a:graphic xmlns:a="http://schemas.openxmlformats.org/drawingml/2006/main">
+              <a:graphicData uri="http://schemas.openxmlformats.org/drawingml/2006/picture">
+                <pic:pic xmlns:pic="http://schemas.openxmlformats.org/drawingml/2006/picture">
+                  <pic:nvPicPr>
+                    <pic:cNvPr id="1081226025" name="Picture 1" descr="A yellow and black text&#10;&#10;Description automatically generated with medium confidence"/>
+                    <pic:cNvPicPr/>
+                  </pic:nvPicPr>
+                  <pic:blipFill>
+                    <a:blip r:embed="rId12"/>
+                    <a:stretch>
+                      <a:fillRect/>
+                    </a:stretch>
+                  </pic:blipFill>
+                  <pic:spPr>
+                    <a:xfrm>
+                      <a:off x="0" y="0"/>
+                      <a:ext cx="5204720" cy="709263"/>
+                    </a:xfrm>
+                    <a:prstGeom prst="rect">
+                      <a:avLst/>
+                    </a:prstGeom>
+                  </pic:spPr>
+                </pic:pic>
+              </a:graphicData>
+            </a:graphic>
+          </wp:inline>
+        </w:drawing>
+      </w:r>
+    </w:p>
+    <w:p>
+      <w:r>
+        <w:rPr>
+          <w:noProof/>
+        </w:rPr>
+        <w:lastRenderedPageBreak/>
+        <w:drawing>
+          <wp:inline distT="0" distB="0" distL="0" distR="0" wp14:anchorId="18DFCF75" wp14:editId="6CC70989">
+            <wp:extent cx="5731510" cy="817880"/>
+            <wp:effectExtent l="0" t="0" r="0" b="0"/>
+            <wp:docPr id="1586628571" name="Picture 1" descr="A screenshot of a computer&#10;&#10;Description automatically generated"/>
+            <wp:cNvGraphicFramePr>
+              <a:graphicFrameLocks xmlns:a="http://schemas.openxmlformats.org/drawingml/2006/main" noChangeAspect="1"/>
+            </wp:cNvGraphicFramePr>
+            <a:graphic xmlns:a="http://schemas.openxmlformats.org/drawingml/2006/main">
+              <a:graphicData uri="http://schemas.openxmlformats.org/drawingml/2006/picture">
+                <pic:pic xmlns:pic="http://schemas.openxmlformats.org/drawingml/2006/picture">
+                  <pic:nvPicPr>
+                    <pic:cNvPr id="1586628571" name="Picture 1" descr="A screenshot of a computer&#10;&#10;Description automatically generated"/>
+                    <pic:cNvPicPr/>
+                  </pic:nvPicPr>
+                  <pic:blipFill>
+                    <a:blip r:embed="rId13"/>
+                    <a:stretch>
+                      <a:fillRect/>
+                    </a:stretch>
+                  </pic:blipFill>
+                  <pic:spPr>
+                    <a:xfrm>
+                      <a:off x="0" y="0"/>
+                      <a:ext cx="5731510" cy="817880"/>
+                    </a:xfrm>
+                    <a:prstGeom prst="rect">
+                      <a:avLst/>
+                    </a:prstGeom>
+                  </pic:spPr>
+                </pic:pic>
+              </a:graphicData>
+            </a:graphic>
+          </wp:inline>
+        </w:drawing>
+      </w:r>
     </w:p>
     <w:p/>
+    <w:p>
+      <w:pPr>
+        <w:pStyle w:val="Heading4"/>
+      </w:pPr>
+      <w:r>
+        <w:t>Undo Functionality</w:t>
+      </w:r>
+    </w:p>
+    <w:p>
+      <w:pPr>
+        <w:rPr>
+          <w:lang w:val="en-US"/>
+        </w:rPr>
+      </w:pPr>
+      <w:r>
+        <w:t>An undo button suggests the application has the capability to revert the last action taken by the user.</w:t>
+      </w:r>
+      <w:r>
+        <w:t xml:space="preserve"> </w:t>
+      </w:r>
+      <w:r>
+        <w:rPr>
+          <w:lang w:val="en-US"/>
+        </w:rPr>
+        <w:t>Additional event handling enables button if the application history in a session is not empty.</w:t>
+      </w:r>
+    </w:p>
+    <w:p>
+      <w:pPr>
+        <w:rPr>
+          <w:lang w:val="en-US"/>
+        </w:rPr>
+      </w:pPr>
+      <w:r>
+        <w:rPr>
+          <w:noProof/>
+        </w:rPr>
+        <w:drawing>
+          <wp:inline distT="0" distB="0" distL="0" distR="0" wp14:anchorId="1BAB4EAC" wp14:editId="1EAC2739">
+            <wp:extent cx="2203144" cy="1120630"/>
+            <wp:effectExtent l="0" t="0" r="0" b="0"/>
+            <wp:docPr id="1886542218" name="Picture 1" descr="A computer screen shot of a computer error&#10;&#10;Description automatically generated"/>
+            <wp:cNvGraphicFramePr>
+              <a:graphicFrameLocks xmlns:a="http://schemas.openxmlformats.org/drawingml/2006/main" noChangeAspect="1"/>
+            </wp:cNvGraphicFramePr>
+            <a:graphic xmlns:a="http://schemas.openxmlformats.org/drawingml/2006/main">
+              <a:graphicData uri="http://schemas.openxmlformats.org/drawingml/2006/picture">
+                <pic:pic xmlns:pic="http://schemas.openxmlformats.org/drawingml/2006/picture">
+                  <pic:nvPicPr>
+                    <pic:cNvPr id="1886542218" name="Picture 1" descr="A computer screen shot of a computer error&#10;&#10;Description automatically generated"/>
+                    <pic:cNvPicPr/>
+                  </pic:nvPicPr>
+                  <pic:blipFill>
+                    <a:blip r:embed="rId14"/>
+                    <a:stretch>
+                      <a:fillRect/>
+                    </a:stretch>
+                  </pic:blipFill>
+                  <pic:spPr>
+                    <a:xfrm>
+                      <a:off x="0" y="0"/>
+                      <a:ext cx="2210156" cy="1124197"/>
+                    </a:xfrm>
+                    <a:prstGeom prst="rect">
+                      <a:avLst/>
+                    </a:prstGeom>
+                  </pic:spPr>
+                </pic:pic>
+              </a:graphicData>
+            </a:graphic>
+          </wp:inline>
+        </w:drawing>
+      </w:r>
+      <w:r>
+        <w:rPr>
+          <w:noProof/>
+        </w:rPr>
+        <w:t xml:space="preserve"> </w:t>
+      </w:r>
+      <w:r>
+        <w:rPr>
+          <w:noProof/>
+        </w:rPr>
+        <w:drawing>
+          <wp:inline distT="0" distB="0" distL="0" distR="0" wp14:anchorId="547C0B59" wp14:editId="20E10B2D">
+            <wp:extent cx="2242216" cy="1121108"/>
+            <wp:effectExtent l="0" t="0" r="0" b="0"/>
+            <wp:docPr id="2073307159" name="Picture 1" descr="A screenshot of a computer&#10;&#10;Description automatically generated"/>
+            <wp:cNvGraphicFramePr>
+              <a:graphicFrameLocks xmlns:a="http://schemas.openxmlformats.org/drawingml/2006/main" noChangeAspect="1"/>
+            </wp:cNvGraphicFramePr>
+            <a:graphic xmlns:a="http://schemas.openxmlformats.org/drawingml/2006/main">
+              <a:graphicData uri="http://schemas.openxmlformats.org/drawingml/2006/picture">
+                <pic:pic xmlns:pic="http://schemas.openxmlformats.org/drawingml/2006/picture">
+                  <pic:nvPicPr>
+                    <pic:cNvPr id="2073307159" name="Picture 1" descr="A screenshot of a computer&#10;&#10;Description automatically generated"/>
+                    <pic:cNvPicPr/>
+                  </pic:nvPicPr>
+                  <pic:blipFill>
+                    <a:blip r:embed="rId15"/>
+                    <a:stretch>
+                      <a:fillRect/>
+                    </a:stretch>
+                  </pic:blipFill>
+                  <pic:spPr>
+                    <a:xfrm>
+                      <a:off x="0" y="0"/>
+                      <a:ext cx="2270879" cy="1135439"/>
+                    </a:xfrm>
+                    <a:prstGeom prst="rect">
+                      <a:avLst/>
+                    </a:prstGeom>
+                  </pic:spPr>
+                </pic:pic>
+              </a:graphicData>
+            </a:graphic>
+          </wp:inline>
+        </w:drawing>
+      </w:r>
+    </w:p>
+    <w:p>
+      <w:pPr>
+        <w:pStyle w:val="Heading4"/>
+      </w:pPr>
+      <w:r>
+        <w:t>Menus and Shortcuts</w:t>
+      </w:r>
+    </w:p>
+    <w:p>
+      <w:r>
+        <w:t>A menu bar at the top includes options like Open, Save, Reload, and Exit, with keyboard shortcuts for convenience.</w:t>
+      </w:r>
+      <w:r>
+        <w:t xml:space="preserve"> This Menu created for interaction with CSV database files. We can Open and redefine CSV storage file. Saving to default one or your file. Reload intends to delete all changes with the database file and reverse its on-launch stage.</w:t>
+      </w:r>
+    </w:p>
+    <w:p>
+      <w:r>
+        <w:rPr>
+          <w:noProof/>
+        </w:rPr>
+        <w:drawing>
+          <wp:inline distT="0" distB="0" distL="0" distR="0" wp14:anchorId="32350BAF" wp14:editId="3F848773">
+            <wp:extent cx="1410235" cy="1616970"/>
+            <wp:effectExtent l="0" t="0" r="0" b="0"/>
+            <wp:docPr id="2139776662" name="Picture 1" descr="A screenshot of a computer&#10;&#10;Description automatically generated"/>
+            <wp:cNvGraphicFramePr>
+              <a:graphicFrameLocks xmlns:a="http://schemas.openxmlformats.org/drawingml/2006/main" noChangeAspect="1"/>
+            </wp:cNvGraphicFramePr>
+            <a:graphic xmlns:a="http://schemas.openxmlformats.org/drawingml/2006/main">
+              <a:graphicData uri="http://schemas.openxmlformats.org/drawingml/2006/picture">
+                <pic:pic xmlns:pic="http://schemas.openxmlformats.org/drawingml/2006/picture">
+                  <pic:nvPicPr>
+                    <pic:cNvPr id="2139776662" name="Picture 1" descr="A screenshot of a computer&#10;&#10;Description automatically generated"/>
+                    <pic:cNvPicPr/>
+                  </pic:nvPicPr>
+                  <pic:blipFill>
+                    <a:blip r:embed="rId16"/>
+                    <a:stretch>
+                      <a:fillRect/>
+                    </a:stretch>
+                  </pic:blipFill>
+                  <pic:spPr>
+                    <a:xfrm>
+                      <a:off x="0" y="0"/>
+                      <a:ext cx="1412007" cy="1619001"/>
+                    </a:xfrm>
+                    <a:prstGeom prst="rect">
+                      <a:avLst/>
+                    </a:prstGeom>
+                  </pic:spPr>
+                </pic:pic>
+              </a:graphicData>
+            </a:graphic>
+          </wp:inline>
+        </w:drawing>
+      </w:r>
+    </w:p>
+    <w:p>
+      <w:pPr>
+        <w:pStyle w:val="Heading4"/>
+      </w:pPr>
+      <w:r>
+        <w:t>Context Menu</w:t>
+      </w:r>
+    </w:p>
+    <w:p>
+      <w:r>
+        <w:t>Right-clicking on a task opens a context menu with options to complete, duplicate, delete tasks, undo the last action, or select all tasks.</w:t>
+      </w:r>
+      <w:r>
+        <w:t xml:space="preserve"> Also dynamically enabled depending on related widget statuses: Undo is not active with no history, Complete, Duplicate and Delete actions are not active without selection. Hotkeys also displayed to demonstrate quick access functionality.</w:t>
+      </w:r>
+    </w:p>
+    <w:p>
+      <w:r>
+        <w:rPr>
+          <w:noProof/>
+        </w:rPr>
+        <w:drawing>
+          <wp:inline distT="0" distB="0" distL="0" distR="0" wp14:anchorId="0E390A83" wp14:editId="05F09874">
+            <wp:extent cx="1733476" cy="1027735"/>
+            <wp:effectExtent l="0" t="0" r="0" b="0"/>
+            <wp:docPr id="1548756764" name="Picture 1" descr="A screenshot of a computer&#10;&#10;Description automatically generated"/>
+            <wp:cNvGraphicFramePr>
+              <a:graphicFrameLocks xmlns:a="http://schemas.openxmlformats.org/drawingml/2006/main" noChangeAspect="1"/>
+            </wp:cNvGraphicFramePr>
+            <a:graphic xmlns:a="http://schemas.openxmlformats.org/drawingml/2006/main">
+              <a:graphicData uri="http://schemas.openxmlformats.org/drawingml/2006/picture">
+                <pic:pic xmlns:pic="http://schemas.openxmlformats.org/drawingml/2006/picture">
+                  <pic:nvPicPr>
+                    <pic:cNvPr id="1548756764" name="Picture 1" descr="A screenshot of a computer&#10;&#10;Description automatically generated"/>
+                    <pic:cNvPicPr/>
+                  </pic:nvPicPr>
+                  <pic:blipFill>
+                    <a:blip r:embed="rId17"/>
+                    <a:stretch>
+                      <a:fillRect/>
+                    </a:stretch>
+                  </pic:blipFill>
+                  <pic:spPr>
+                    <a:xfrm>
+                      <a:off x="0" y="0"/>
+                      <a:ext cx="1742321" cy="1032979"/>
+                    </a:xfrm>
+                    <a:prstGeom prst="rect">
+                      <a:avLst/>
+                    </a:prstGeom>
+                  </pic:spPr>
+                </pic:pic>
+              </a:graphicData>
+            </a:graphic>
+          </wp:inline>
+        </w:drawing>
+      </w:r>
+      <w:r>
+        <w:rPr>
+          <w:noProof/>
+        </w:rPr>
+        <w:t xml:space="preserve"> </w:t>
+      </w:r>
+      <w:r>
+        <w:rPr>
+          <w:noProof/>
+        </w:rPr>
+        <w:drawing>
+          <wp:inline distT="0" distB="0" distL="0" distR="0" wp14:anchorId="7A9E4E99" wp14:editId="5687F218">
+            <wp:extent cx="2005973" cy="1049353"/>
+            <wp:effectExtent l="0" t="0" r="0" b="0"/>
+            <wp:docPr id="1293126174" name="Picture 1" descr="A computer screen with a white box&#10;&#10;Description automatically generated with medium confidence"/>
+            <wp:cNvGraphicFramePr>
+              <a:graphicFrameLocks xmlns:a="http://schemas.openxmlformats.org/drawingml/2006/main" noChangeAspect="1"/>
+            </wp:cNvGraphicFramePr>
+            <a:graphic xmlns:a="http://schemas.openxmlformats.org/drawingml/2006/main">
+              <a:graphicData uri="http://schemas.openxmlformats.org/drawingml/2006/picture">
+                <pic:pic xmlns:pic="http://schemas.openxmlformats.org/drawingml/2006/picture">
+                  <pic:nvPicPr>
+                    <pic:cNvPr id="1293126174" name="Picture 1" descr="A computer screen with a white box&#10;&#10;Description automatically generated with medium confidence"/>
+                    <pic:cNvPicPr/>
+                  </pic:nvPicPr>
+                  <pic:blipFill>
+                    <a:blip r:embed="rId18"/>
+                    <a:stretch>
+                      <a:fillRect/>
+                    </a:stretch>
+                  </pic:blipFill>
+                  <pic:spPr>
+                    <a:xfrm>
+                      <a:off x="0" y="0"/>
+                      <a:ext cx="2031243" cy="1062572"/>
+                    </a:xfrm>
+                    <a:prstGeom prst="rect">
+                      <a:avLst/>
+                    </a:prstGeom>
+                  </pic:spPr>
+                </pic:pic>
+              </a:graphicData>
+            </a:graphic>
+          </wp:inline>
+        </w:drawing>
+      </w:r>
+    </w:p>
+    <w:p>
+      <w:pPr>
+        <w:pStyle w:val="Heading4"/>
+      </w:pPr>
+      <w:r>
+        <w:lastRenderedPageBreak/>
+        <w:t>Event Bindings</w:t>
+      </w:r>
+    </w:p>
+    <w:p>
+      <w:r>
+        <w:t xml:space="preserve">The application responds to various keyboard and mouse events, enhancing usability. For instance, pressing </w:t>
+      </w:r>
+      <w:r>
+        <w:rPr>
+          <w:b/>
+          <w:bCs/>
+        </w:rPr>
+        <w:t>Enter</w:t>
+      </w:r>
+      <w:r>
+        <w:t xml:space="preserve"> adds a task, and pressing </w:t>
+      </w:r>
+      <w:r>
+        <w:rPr>
+          <w:b/>
+          <w:bCs/>
+        </w:rPr>
+        <w:t>Escape</w:t>
+      </w:r>
+      <w:r>
+        <w:t xml:space="preserve"> deselects the current widget</w:t>
+      </w:r>
+      <w:r>
+        <w:t xml:space="preserve"> or selections in the TrueView</w:t>
+      </w:r>
+      <w:r>
+        <w:t>.</w:t>
+      </w:r>
+    </w:p>
+    <w:p>
+      <w:pPr>
+        <w:pStyle w:val="Heading3"/>
+        <w:numPr>
+          <w:ilvl w:val="0"/>
+          <w:numId w:val="9"/>
+        </w:numPr>
+      </w:pPr>
+      <w:r>
+        <w:t>C</w:t>
+      </w:r>
+      <w:r>
+        <w:t xml:space="preserve">omplete printout of </w:t>
+      </w:r>
+      <w:r>
+        <w:t>the</w:t>
+      </w:r>
+      <w:r>
+        <w:t xml:space="preserve"> code</w:t>
+      </w:r>
+    </w:p>
+    <w:p>
+      <w:r>
+        <w:t>The Application is splitter into 3 main files, representing different aspects of functionality that improves navigation trough the source code and its readability.</w:t>
+      </w:r>
+    </w:p>
+    <w:p>
+      <w:pPr>
+        <w:pStyle w:val="Heading4"/>
+        <w:rPr>
+          <w:b/>
+          <w:bCs/>
+          <w:sz w:val="24"/>
+          <w:szCs w:val="24"/>
+        </w:rPr>
+      </w:pPr>
+      <w:r>
+        <w:rPr>
+          <w:b/>
+          <w:bCs/>
+          <w:sz w:val="24"/>
+          <w:szCs w:val="24"/>
+        </w:rPr>
+        <w:t>db_io.py</w:t>
+      </w:r>
+    </w:p>
     <w:p>
       <w:pPr>
         <w:shd w:val="clear" w:color="auto" w:fill="FFFFFF"/>
@@ -1587,7 +2806,6 @@
           <w:lang w:eastAsia="en-IE"/>
           <w14:ligatures w14:val="none"/>
         </w:rPr>
-        <w:lastRenderedPageBreak/>
         <w:t>RELATIVE_PY_</w:t>
       </w:r>
       <w:proofErr w:type="gramStart"/>
@@ -2081,7 +3299,6 @@
         </w:rPr>
         <w:t xml:space="preserve">"""This function ensures that we won't get an error during the </w:t>
       </w:r>
-      <w:proofErr w:type="gramStart"/>
       <w:r>
         <w:rPr>
           <w:rFonts w:ascii="Consolas" w:eastAsia="Times New Roman" w:hAnsi="Consolas" w:cs="Times New Roman"/>
@@ -2092,9 +3309,8 @@
           <w:lang w:eastAsia="en-IE"/>
           <w14:ligatures w14:val="none"/>
         </w:rPr>
-        <w:t>converting</w:t>
-      </w:r>
-      <w:proofErr w:type="gramEnd"/>
+        <w:t>converting.</w:t>
+      </w:r>
     </w:p>
     <w:p>
       <w:pPr>
@@ -2175,7 +3391,6 @@
         </w:rPr>
         <w:t xml:space="preserve">        value (str): String representation of the value that we need to </w:t>
       </w:r>
-      <w:proofErr w:type="gramStart"/>
       <w:r>
         <w:rPr>
           <w:rFonts w:ascii="Consolas" w:eastAsia="Times New Roman" w:hAnsi="Consolas" w:cs="Times New Roman"/>
@@ -2186,9 +3401,8 @@
           <w:lang w:eastAsia="en-IE"/>
           <w14:ligatures w14:val="none"/>
         </w:rPr>
-        <w:t>convert</w:t>
-      </w:r>
-      <w:proofErr w:type="gramEnd"/>
+        <w:t>convert.</w:t>
+      </w:r>
     </w:p>
     <w:p>
       <w:pPr>
@@ -2334,9 +3548,45 @@
           <w:lang w:eastAsia="en-IE"/>
           <w14:ligatures w14:val="none"/>
         </w:rPr>
-        <w:t>type    """</w:t>
+        <w:t>type</w:t>
+      </w:r>
+      <w:r>
+        <w:rPr>
+          <w:rFonts w:ascii="Consolas" w:eastAsia="Times New Roman" w:hAnsi="Consolas" w:cs="Times New Roman"/>
+          <w:color w:val="A31515"/>
+          <w:kern w:val="0"/>
+          <w:sz w:val="18"/>
+          <w:szCs w:val="18"/>
+          <w:lang w:eastAsia="en-IE"/>
+          <w14:ligatures w14:val="none"/>
+        </w:rPr>
+        <w:t>.</w:t>
+      </w:r>
+      <w:r>
+        <w:rPr>
+          <w:rFonts w:ascii="Consolas" w:eastAsia="Times New Roman" w:hAnsi="Consolas" w:cs="Times New Roman"/>
+          <w:color w:val="A31515"/>
+          <w:kern w:val="0"/>
+          <w:sz w:val="18"/>
+          <w:szCs w:val="18"/>
+          <w:lang w:eastAsia="en-IE"/>
+          <w14:ligatures w14:val="none"/>
+        </w:rPr>
+        <w:t xml:space="preserve">   </w:t>
       </w:r>
       <w:proofErr w:type="gramEnd"/>
+      <w:r>
+        <w:rPr>
+          <w:rFonts w:ascii="Consolas" w:eastAsia="Times New Roman" w:hAnsi="Consolas" w:cs="Times New Roman"/>
+          <w:color w:val="A31515"/>
+          <w:kern w:val="0"/>
+          <w:sz w:val="18"/>
+          <w:szCs w:val="18"/>
+          <w:lang w:eastAsia="en-IE"/>
+          <w14:ligatures w14:val="none"/>
+        </w:rPr>
+        <w:t> """</w:t>
+      </w:r>
     </w:p>
     <w:p>
       <w:pPr>
@@ -3500,6 +4750,7 @@
           <w:lang w:eastAsia="en-IE"/>
           <w14:ligatures w14:val="none"/>
         </w:rPr>
+        <w:lastRenderedPageBreak/>
         <w:t xml:space="preserve">        </w:t>
       </w:r>
       <w:proofErr w:type="spellStart"/>
@@ -4648,7 +5899,6 @@
           <w:lang w:eastAsia="en-IE"/>
           <w14:ligatures w14:val="none"/>
         </w:rPr>
-        <w:lastRenderedPageBreak/>
         <w:t xml:space="preserve">        </w:t>
       </w:r>
       <w:proofErr w:type="spellStart"/>
@@ -6562,7 +7812,20 @@
           <w:lang w:eastAsia="en-IE"/>
           <w14:ligatures w14:val="none"/>
         </w:rPr>
-        <w:t xml:space="preserve">file, we use </w:t>
+        <w:t xml:space="preserve">file, </w:t>
+      </w:r>
+      <w:r>
+        <w:rPr>
+          <w:rFonts w:ascii="Consolas" w:eastAsia="Times New Roman" w:hAnsi="Consolas" w:cs="Times New Roman"/>
+          <w:color w:val="A31515"/>
+          <w:kern w:val="0"/>
+          <w:sz w:val="18"/>
+          <w:szCs w:val="18"/>
+          <w:lang w:eastAsia="en-IE"/>
+          <w14:ligatures w14:val="none"/>
+        </w:rPr>
+        <w:lastRenderedPageBreak/>
+        <w:t xml:space="preserve">we use </w:t>
       </w:r>
       <w:r>
         <w:rPr>
@@ -7681,7 +8944,6 @@
           <w:lang w:eastAsia="en-IE"/>
           <w14:ligatures w14:val="none"/>
         </w:rPr>
-        <w:lastRenderedPageBreak/>
         <w:t xml:space="preserve">        </w:t>
       </w:r>
       <w:r>
@@ -9962,6 +11224,7 @@
           <w:lang w:eastAsia="en-IE"/>
           <w14:ligatures w14:val="none"/>
         </w:rPr>
+        <w:lastRenderedPageBreak/>
         <w:t xml:space="preserve">                        </w:t>
       </w:r>
       <w:r>
@@ -11112,7 +12375,6 @@
           <w:lang w:eastAsia="en-IE"/>
           <w14:ligatures w14:val="none"/>
         </w:rPr>
-        <w:lastRenderedPageBreak/>
         <w:t xml:space="preserve">            </w:t>
       </w:r>
       <w:proofErr w:type="gramStart"/>
@@ -14139,6 +15401,7 @@
           <w:lang w:eastAsia="en-IE"/>
           <w14:ligatures w14:val="none"/>
         </w:rPr>
+        <w:lastRenderedPageBreak/>
         <w:t xml:space="preserve">                </w:t>
       </w:r>
       <w:proofErr w:type="gramStart"/>
@@ -15258,7 +16521,6 @@
           <w:lang w:eastAsia="en-IE"/>
           <w14:ligatures w14:val="none"/>
         </w:rPr>
-        <w:lastRenderedPageBreak/>
         <w:t xml:space="preserve">        </w:t>
       </w:r>
       <w:r>
@@ -16034,97 +17296,11 @@
 </file>
 
 <file path=word/numbering.xml><?xml version="1.0" encoding="utf-8"?>
-<w:numbering xmlns:wpc="http://schemas.microsoft.com/office/word/2010/wordprocessingCanvas" xmlns:cx="http://schemas.microsoft.com/office/drawing/2014/chartex" xmlns:cx1="http://schemas.microsoft.com/office/drawing/2015/9/8/chartex" xmlns:cx2="http://schemas.microsoft.com/office/drawing/2015/10/21/chartex" xmlns:cx3="http://schemas.microsoft.com/office/drawing/2016/5/9/chartex" xmlns:cx4="http://schemas.microsoft.com/office/drawing/2016/5/10/chartex" xmlns:cx5="http://schemas.microsoft.com/office/drawing/2016/5/11/chartex" xmlns:cx6="http://schemas.microsoft.com/office/drawing/2016/5/12/chartex" xmlns:cx7="http://schemas.microsoft.com/office/drawing/2016/5/13/chartex" xmlns:cx8="http://schemas.microsoft.com/office/drawing/2016/5/14/chartex" xmlns:mc="http://schemas.openxmlformats.org/markup-compatibility/2006" xmlns:aink="http://schemas.microsoft.com/office/drawing/2016/ink" xmlns:am3d="http://schemas.microsoft.com/office/drawing/2017/model3d" xmlns:o="urn:schemas-microsoft-com:office:office" xmlns:oel="http://schemas.microsoft.com/office/2019/extlst" xmlns:r="http://schemas.openxmlformats.org/officeDocument/2006/relationships" xmlns:m="http://schemas.openxmlformats.org/officeDocument/2006/math" xmlns:v="urn:schemas-microsoft-com:vml" xmlns:wp14="http://schemas.microsoft.com/office/word/2010/wordprocessingDrawing" xmlns:wp="http://schemas.openxmlformats.org/drawingml/2006/wordprocessingDrawing" xmlns:w10="urn:schemas-microsoft-com:office:word" xmlns:w="http://schemas.openxmlformats.org/wordprocessingml/2006/main" xmlns:w14="http://schemas.microsoft.com/office/word/2010/wordml" xmlns:w15="http://schemas.microsoft.com/office/word/2012/wordml" xmlns:w16cex="http://schemas.microsoft.com/office/word/2018/wordml/cex" xmlns:w16cid="http://schemas.microsoft.com/office/word/2016/wordml/cid" xmlns:w16="http://schemas.microsoft.com/office/word/2018/wordml" xmlns:w16du="http://schemas.microsoft.com/office/word/2023/wordml/word16du" xmlns:w16sdtdh="http://schemas.microsoft.com/office/word/2020/wordml/sdtdatahash" xmlns:w16se="http://schemas.microsoft.com/office/word/2015/wordml/symex" xmlns:wpg="http://schemas.microsoft.com/office/word/2010/wordprocessingGroup" xmlns:wpi="http://schemas.microsoft.com/office/word/2010/wordprocessingInk" xmlns:wne="http://schemas.microsoft.com/office/word/2006/wordml" xmlns:wps="http://schemas.microsoft.com/office/word/2010/wordprocessingShape" mc:Ignorable="w14 w15 w16se w16cid w16 w16cex w16sdtdh w16du wp14">
+<w:numbering xmlns:wpc="http://schemas.microsoft.com/office/word/2010/wordprocessingCanvas" xmlns:cx="http://schemas.microsoft.com/office/drawing/2014/chartex" xmlns:cx1="http://schemas.microsoft.com/office/drawing/2015/9/8/chartex" xmlns:cx2="http://schemas.microsoft.com/office/drawing/2015/10/21/chartex" xmlns:cx3="http://schemas.microsoft.com/office/drawing/2016/5/9/chartex" xmlns:cx4="http://schemas.microsoft.com/office/drawing/2016/5/10/chartex" xmlns:cx5="http://schemas.microsoft.com/office/drawing/2016/5/11/chartex" xmlns:cx6="http://schemas.microsoft.com/office/drawing/2016/5/12/chartex" xmlns:cx7="http://schemas.microsoft.com/office/drawing/2016/5/13/chartex" xmlns:cx8="http://schemas.microsoft.com/office/drawing/2016/5/14/chartex" xmlns:mc="http://schemas.openxmlformats.org/markup-compatibility/2006" xmlns:aink="http://schemas.microsoft.com/office/drawing/2016/ink" xmlns:am3d="http://schemas.microsoft.com/office/drawing/2017/model3d" xmlns:o="urn:schemas-microsoft-com:office:office" xmlns:oel="http://schemas.microsoft.com/office/2019/extlst" xmlns:r="http://schemas.openxmlformats.org/officeDocument/2006/relationships" xmlns:m="http://schemas.openxmlformats.org/officeDocument/2006/math" xmlns:v="urn:schemas-microsoft-com:vml" xmlns:wp14="http://schemas.microsoft.com/office/word/2010/wordprocessingDrawing" xmlns:wp="http://schemas.openxmlformats.org/drawingml/2006/wordprocessingDrawing" xmlns:w10="urn:schemas-microsoft-com:office:word" xmlns:w="http://schemas.openxmlformats.org/wordprocessingml/2006/main" xmlns:w14="http://schemas.microsoft.com/office/word/2010/wordml" xmlns:w15="http://schemas.microsoft.com/office/word/2012/wordml" xmlns:w16cex="http://schemas.microsoft.com/office/word/2018/wordml/cex" xmlns:w16cid="http://schemas.microsoft.com/office/word/2016/wordml/cid" xmlns:w16="http://schemas.microsoft.com/office/word/2018/wordml" xmlns:w16sdtdh="http://schemas.microsoft.com/office/word/2020/wordml/sdtdatahash" xmlns:w16se="http://schemas.microsoft.com/office/word/2015/wordml/symex" xmlns:wpg="http://schemas.microsoft.com/office/word/2010/wordprocessingGroup" xmlns:wpi="http://schemas.microsoft.com/office/word/2010/wordprocessingInk" xmlns:wne="http://schemas.microsoft.com/office/word/2006/wordml" xmlns:wps="http://schemas.microsoft.com/office/word/2010/wordprocessingShape" mc:Ignorable="w14 w15 w16se w16cid w16 w16cex w16sdtdh wp14">
   <w:abstractNum w:abstractNumId="0" w15:restartNumberingAfterBreak="0">
-    <w:nsid w:val="136954F7"/>
+    <w:nsid w:val="115F2E1E"/>
     <w:multiLevelType w:val="hybridMultilevel"/>
-    <w:tmpl w:val="5642BB7E"/>
-    <w:lvl w:ilvl="0" w:tplc="1809000F">
-      <w:start w:val="1"/>
-      <w:numFmt w:val="decimal"/>
-      <w:lvlText w:val="%1."/>
-      <w:lvlJc w:val="left"/>
-      <w:pPr>
-        <w:ind w:left="720" w:hanging="360"/>
-      </w:pPr>
-    </w:lvl>
-    <w:lvl w:ilvl="1" w:tplc="18090019" w:tentative="1">
-      <w:start w:val="1"/>
-      <w:numFmt w:val="lowerLetter"/>
-      <w:lvlText w:val="%2."/>
-      <w:lvlJc w:val="left"/>
-      <w:pPr>
-        <w:ind w:left="1440" w:hanging="360"/>
-      </w:pPr>
-    </w:lvl>
-    <w:lvl w:ilvl="2" w:tplc="1809001B" w:tentative="1">
-      <w:start w:val="1"/>
-      <w:numFmt w:val="lowerRoman"/>
-      <w:lvlText w:val="%3."/>
-      <w:lvlJc w:val="right"/>
-      <w:pPr>
-        <w:ind w:left="2160" w:hanging="180"/>
-      </w:pPr>
-    </w:lvl>
-    <w:lvl w:ilvl="3" w:tplc="1809000F" w:tentative="1">
-      <w:start w:val="1"/>
-      <w:numFmt w:val="decimal"/>
-      <w:lvlText w:val="%4."/>
-      <w:lvlJc w:val="left"/>
-      <w:pPr>
-        <w:ind w:left="2880" w:hanging="360"/>
-      </w:pPr>
-    </w:lvl>
-    <w:lvl w:ilvl="4" w:tplc="18090019" w:tentative="1">
-      <w:start w:val="1"/>
-      <w:numFmt w:val="lowerLetter"/>
-      <w:lvlText w:val="%5."/>
-      <w:lvlJc w:val="left"/>
-      <w:pPr>
-        <w:ind w:left="3600" w:hanging="360"/>
-      </w:pPr>
-    </w:lvl>
-    <w:lvl w:ilvl="5" w:tplc="1809001B" w:tentative="1">
-      <w:start w:val="1"/>
-      <w:numFmt w:val="lowerRoman"/>
-      <w:lvlText w:val="%6."/>
-      <w:lvlJc w:val="right"/>
-      <w:pPr>
-        <w:ind w:left="4320" w:hanging="180"/>
-      </w:pPr>
-    </w:lvl>
-    <w:lvl w:ilvl="6" w:tplc="1809000F" w:tentative="1">
-      <w:start w:val="1"/>
-      <w:numFmt w:val="decimal"/>
-      <w:lvlText w:val="%7."/>
-      <w:lvlJc w:val="left"/>
-      <w:pPr>
-        <w:ind w:left="5040" w:hanging="360"/>
-      </w:pPr>
-    </w:lvl>
-    <w:lvl w:ilvl="7" w:tplc="18090019" w:tentative="1">
-      <w:start w:val="1"/>
-      <w:numFmt w:val="lowerLetter"/>
-      <w:lvlText w:val="%8."/>
-      <w:lvlJc w:val="left"/>
-      <w:pPr>
-        <w:ind w:left="5760" w:hanging="360"/>
-      </w:pPr>
-    </w:lvl>
-    <w:lvl w:ilvl="8" w:tplc="1809001B" w:tentative="1">
-      <w:start w:val="1"/>
-      <w:numFmt w:val="lowerRoman"/>
-      <w:lvlText w:val="%9."/>
-      <w:lvlJc w:val="right"/>
-      <w:pPr>
-        <w:ind w:left="6480" w:hanging="180"/>
-      </w:pPr>
-    </w:lvl>
-  </w:abstractNum>
-  <w:abstractNum w:abstractNumId="1" w15:restartNumberingAfterBreak="0">
-    <w:nsid w:val="27C97546"/>
-    <w:multiLevelType w:val="hybridMultilevel"/>
-    <w:tmpl w:val="ADE49398"/>
+    <w:tmpl w:val="D5909FD2"/>
     <w:lvl w:ilvl="0" w:tplc="18090001">
       <w:start w:val="1"/>
       <w:numFmt w:val="bullet"/>
@@ -16234,10 +17410,96 @@
       </w:rPr>
     </w:lvl>
   </w:abstractNum>
+  <w:abstractNum w:abstractNumId="1" w15:restartNumberingAfterBreak="0">
+    <w:nsid w:val="136954F7"/>
+    <w:multiLevelType w:val="hybridMultilevel"/>
+    <w:tmpl w:val="5642BB7E"/>
+    <w:lvl w:ilvl="0" w:tplc="1809000F">
+      <w:start w:val="1"/>
+      <w:numFmt w:val="decimal"/>
+      <w:lvlText w:val="%1."/>
+      <w:lvlJc w:val="left"/>
+      <w:pPr>
+        <w:ind w:left="720" w:hanging="360"/>
+      </w:pPr>
+    </w:lvl>
+    <w:lvl w:ilvl="1" w:tplc="18090019" w:tentative="1">
+      <w:start w:val="1"/>
+      <w:numFmt w:val="lowerLetter"/>
+      <w:lvlText w:val="%2."/>
+      <w:lvlJc w:val="left"/>
+      <w:pPr>
+        <w:ind w:left="1440" w:hanging="360"/>
+      </w:pPr>
+    </w:lvl>
+    <w:lvl w:ilvl="2" w:tplc="1809001B" w:tentative="1">
+      <w:start w:val="1"/>
+      <w:numFmt w:val="lowerRoman"/>
+      <w:lvlText w:val="%3."/>
+      <w:lvlJc w:val="right"/>
+      <w:pPr>
+        <w:ind w:left="2160" w:hanging="180"/>
+      </w:pPr>
+    </w:lvl>
+    <w:lvl w:ilvl="3" w:tplc="1809000F" w:tentative="1">
+      <w:start w:val="1"/>
+      <w:numFmt w:val="decimal"/>
+      <w:lvlText w:val="%4."/>
+      <w:lvlJc w:val="left"/>
+      <w:pPr>
+        <w:ind w:left="2880" w:hanging="360"/>
+      </w:pPr>
+    </w:lvl>
+    <w:lvl w:ilvl="4" w:tplc="18090019" w:tentative="1">
+      <w:start w:val="1"/>
+      <w:numFmt w:val="lowerLetter"/>
+      <w:lvlText w:val="%5."/>
+      <w:lvlJc w:val="left"/>
+      <w:pPr>
+        <w:ind w:left="3600" w:hanging="360"/>
+      </w:pPr>
+    </w:lvl>
+    <w:lvl w:ilvl="5" w:tplc="1809001B" w:tentative="1">
+      <w:start w:val="1"/>
+      <w:numFmt w:val="lowerRoman"/>
+      <w:lvlText w:val="%6."/>
+      <w:lvlJc w:val="right"/>
+      <w:pPr>
+        <w:ind w:left="4320" w:hanging="180"/>
+      </w:pPr>
+    </w:lvl>
+    <w:lvl w:ilvl="6" w:tplc="1809000F" w:tentative="1">
+      <w:start w:val="1"/>
+      <w:numFmt w:val="decimal"/>
+      <w:lvlText w:val="%7."/>
+      <w:lvlJc w:val="left"/>
+      <w:pPr>
+        <w:ind w:left="5040" w:hanging="360"/>
+      </w:pPr>
+    </w:lvl>
+    <w:lvl w:ilvl="7" w:tplc="18090019" w:tentative="1">
+      <w:start w:val="1"/>
+      <w:numFmt w:val="lowerLetter"/>
+      <w:lvlText w:val="%8."/>
+      <w:lvlJc w:val="left"/>
+      <w:pPr>
+        <w:ind w:left="5760" w:hanging="360"/>
+      </w:pPr>
+    </w:lvl>
+    <w:lvl w:ilvl="8" w:tplc="1809001B" w:tentative="1">
+      <w:start w:val="1"/>
+      <w:numFmt w:val="lowerRoman"/>
+      <w:lvlText w:val="%9."/>
+      <w:lvlJc w:val="right"/>
+      <w:pPr>
+        <w:ind w:left="6480" w:hanging="180"/>
+      </w:pPr>
+    </w:lvl>
+  </w:abstractNum>
   <w:abstractNum w:abstractNumId="2" w15:restartNumberingAfterBreak="0">
-    <w:nsid w:val="3F5B4D08"/>
+    <w:nsid w:val="27C97546"/>
     <w:multiLevelType w:val="hybridMultilevel"/>
-    <w:tmpl w:val="FD403DE6"/>
+    <w:tmpl w:val="ADE49398"/>
     <w:lvl w:ilvl="0" w:tplc="18090001">
       <w:start w:val="1"/>
       <w:numFmt w:val="bullet"/>
@@ -16348,9 +17610,98 @@
     </w:lvl>
   </w:abstractNum>
   <w:abstractNum w:abstractNumId="3" w15:restartNumberingAfterBreak="0">
-    <w:nsid w:val="6C7D51D6"/>
+    <w:nsid w:val="2932289F"/>
     <w:multiLevelType w:val="hybridMultilevel"/>
-    <w:tmpl w:val="9A6CADC0"/>
+    <w:tmpl w:val="FC26E010"/>
+    <w:lvl w:ilvl="0" w:tplc="18090015">
+      <w:start w:val="1"/>
+      <w:numFmt w:val="upperLetter"/>
+      <w:lvlText w:val="%1."/>
+      <w:lvlJc w:val="left"/>
+      <w:pPr>
+        <w:ind w:left="720" w:hanging="360"/>
+      </w:pPr>
+      <w:rPr>
+        <w:rFonts w:hint="default"/>
+      </w:rPr>
+    </w:lvl>
+    <w:lvl w:ilvl="1" w:tplc="18090019" w:tentative="1">
+      <w:start w:val="1"/>
+      <w:numFmt w:val="lowerLetter"/>
+      <w:lvlText w:val="%2."/>
+      <w:lvlJc w:val="left"/>
+      <w:pPr>
+        <w:ind w:left="1440" w:hanging="360"/>
+      </w:pPr>
+    </w:lvl>
+    <w:lvl w:ilvl="2" w:tplc="1809001B" w:tentative="1">
+      <w:start w:val="1"/>
+      <w:numFmt w:val="lowerRoman"/>
+      <w:lvlText w:val="%3."/>
+      <w:lvlJc w:val="right"/>
+      <w:pPr>
+        <w:ind w:left="2160" w:hanging="180"/>
+      </w:pPr>
+    </w:lvl>
+    <w:lvl w:ilvl="3" w:tplc="1809000F" w:tentative="1">
+      <w:start w:val="1"/>
+      <w:numFmt w:val="decimal"/>
+      <w:lvlText w:val="%4."/>
+      <w:lvlJc w:val="left"/>
+      <w:pPr>
+        <w:ind w:left="2880" w:hanging="360"/>
+      </w:pPr>
+    </w:lvl>
+    <w:lvl w:ilvl="4" w:tplc="18090019" w:tentative="1">
+      <w:start w:val="1"/>
+      <w:numFmt w:val="lowerLetter"/>
+      <w:lvlText w:val="%5."/>
+      <w:lvlJc w:val="left"/>
+      <w:pPr>
+        <w:ind w:left="3600" w:hanging="360"/>
+      </w:pPr>
+    </w:lvl>
+    <w:lvl w:ilvl="5" w:tplc="1809001B" w:tentative="1">
+      <w:start w:val="1"/>
+      <w:numFmt w:val="lowerRoman"/>
+      <w:lvlText w:val="%6."/>
+      <w:lvlJc w:val="right"/>
+      <w:pPr>
+        <w:ind w:left="4320" w:hanging="180"/>
+      </w:pPr>
+    </w:lvl>
+    <w:lvl w:ilvl="6" w:tplc="1809000F" w:tentative="1">
+      <w:start w:val="1"/>
+      <w:numFmt w:val="decimal"/>
+      <w:lvlText w:val="%7."/>
+      <w:lvlJc w:val="left"/>
+      <w:pPr>
+        <w:ind w:left="5040" w:hanging="360"/>
+      </w:pPr>
+    </w:lvl>
+    <w:lvl w:ilvl="7" w:tplc="18090019" w:tentative="1">
+      <w:start w:val="1"/>
+      <w:numFmt w:val="lowerLetter"/>
+      <w:lvlText w:val="%8."/>
+      <w:lvlJc w:val="left"/>
+      <w:pPr>
+        <w:ind w:left="5760" w:hanging="360"/>
+      </w:pPr>
+    </w:lvl>
+    <w:lvl w:ilvl="8" w:tplc="1809001B" w:tentative="1">
+      <w:start w:val="1"/>
+      <w:numFmt w:val="lowerRoman"/>
+      <w:lvlText w:val="%9."/>
+      <w:lvlJc w:val="right"/>
+      <w:pPr>
+        <w:ind w:left="6480" w:hanging="180"/>
+      </w:pPr>
+    </w:lvl>
+  </w:abstractNum>
+  <w:abstractNum w:abstractNumId="4" w15:restartNumberingAfterBreak="0">
+    <w:nsid w:val="3F5B4D08"/>
+    <w:multiLevelType w:val="hybridMultilevel"/>
+    <w:tmpl w:val="FD403DE6"/>
     <w:lvl w:ilvl="0" w:tplc="18090001">
       <w:start w:val="1"/>
       <w:numFmt w:val="bullet"/>
@@ -16460,96 +17811,10 @@
       </w:rPr>
     </w:lvl>
   </w:abstractNum>
-  <w:abstractNum w:abstractNumId="4" w15:restartNumberingAfterBreak="0">
-    <w:nsid w:val="7C01103D"/>
+  <w:abstractNum w:abstractNumId="5" w15:restartNumberingAfterBreak="0">
+    <w:nsid w:val="4D712C8B"/>
     <w:multiLevelType w:val="hybridMultilevel"/>
-    <w:tmpl w:val="6FE07E86"/>
-    <w:lvl w:ilvl="0" w:tplc="18090017">
-      <w:start w:val="1"/>
-      <w:numFmt w:val="lowerLetter"/>
-      <w:lvlText w:val="%1)"/>
-      <w:lvlJc w:val="left"/>
-      <w:pPr>
-        <w:ind w:left="720" w:hanging="360"/>
-      </w:pPr>
-    </w:lvl>
-    <w:lvl w:ilvl="1" w:tplc="18090019" w:tentative="1">
-      <w:start w:val="1"/>
-      <w:numFmt w:val="lowerLetter"/>
-      <w:lvlText w:val="%2."/>
-      <w:lvlJc w:val="left"/>
-      <w:pPr>
-        <w:ind w:left="1440" w:hanging="360"/>
-      </w:pPr>
-    </w:lvl>
-    <w:lvl w:ilvl="2" w:tplc="1809001B" w:tentative="1">
-      <w:start w:val="1"/>
-      <w:numFmt w:val="lowerRoman"/>
-      <w:lvlText w:val="%3."/>
-      <w:lvlJc w:val="right"/>
-      <w:pPr>
-        <w:ind w:left="2160" w:hanging="180"/>
-      </w:pPr>
-    </w:lvl>
-    <w:lvl w:ilvl="3" w:tplc="1809000F" w:tentative="1">
-      <w:start w:val="1"/>
-      <w:numFmt w:val="decimal"/>
-      <w:lvlText w:val="%4."/>
-      <w:lvlJc w:val="left"/>
-      <w:pPr>
-        <w:ind w:left="2880" w:hanging="360"/>
-      </w:pPr>
-    </w:lvl>
-    <w:lvl w:ilvl="4" w:tplc="18090019" w:tentative="1">
-      <w:start w:val="1"/>
-      <w:numFmt w:val="lowerLetter"/>
-      <w:lvlText w:val="%5."/>
-      <w:lvlJc w:val="left"/>
-      <w:pPr>
-        <w:ind w:left="3600" w:hanging="360"/>
-      </w:pPr>
-    </w:lvl>
-    <w:lvl w:ilvl="5" w:tplc="1809001B" w:tentative="1">
-      <w:start w:val="1"/>
-      <w:numFmt w:val="lowerRoman"/>
-      <w:lvlText w:val="%6."/>
-      <w:lvlJc w:val="right"/>
-      <w:pPr>
-        <w:ind w:left="4320" w:hanging="180"/>
-      </w:pPr>
-    </w:lvl>
-    <w:lvl w:ilvl="6" w:tplc="1809000F" w:tentative="1">
-      <w:start w:val="1"/>
-      <w:numFmt w:val="decimal"/>
-      <w:lvlText w:val="%7."/>
-      <w:lvlJc w:val="left"/>
-      <w:pPr>
-        <w:ind w:left="5040" w:hanging="360"/>
-      </w:pPr>
-    </w:lvl>
-    <w:lvl w:ilvl="7" w:tplc="18090019" w:tentative="1">
-      <w:start w:val="1"/>
-      <w:numFmt w:val="lowerLetter"/>
-      <w:lvlText w:val="%8."/>
-      <w:lvlJc w:val="left"/>
-      <w:pPr>
-        <w:ind w:left="5760" w:hanging="360"/>
-      </w:pPr>
-    </w:lvl>
-    <w:lvl w:ilvl="8" w:tplc="1809001B" w:tentative="1">
-      <w:start w:val="1"/>
-      <w:numFmt w:val="lowerRoman"/>
-      <w:lvlText w:val="%9."/>
-      <w:lvlJc w:val="right"/>
-      <w:pPr>
-        <w:ind w:left="6480" w:hanging="180"/>
-      </w:pPr>
-    </w:lvl>
-  </w:abstractNum>
-  <w:abstractNum w:abstractNumId="5" w15:restartNumberingAfterBreak="0">
-    <w:nsid w:val="7ED20C89"/>
-    <w:multiLevelType w:val="hybridMultilevel"/>
-    <w:tmpl w:val="3E0243F0"/>
+    <w:tmpl w:val="3D4E3434"/>
     <w:lvl w:ilvl="0" w:tplc="18090001">
       <w:start w:val="1"/>
       <w:numFmt w:val="bullet"/>
@@ -16659,29 +17924,466 @@
       </w:rPr>
     </w:lvl>
   </w:abstractNum>
+  <w:abstractNum w:abstractNumId="6" w15:restartNumberingAfterBreak="0">
+    <w:nsid w:val="6C7D51D6"/>
+    <w:multiLevelType w:val="hybridMultilevel"/>
+    <w:tmpl w:val="9A6CADC0"/>
+    <w:lvl w:ilvl="0" w:tplc="18090001">
+      <w:start w:val="1"/>
+      <w:numFmt w:val="bullet"/>
+      <w:lvlText w:val=""/>
+      <w:lvlJc w:val="left"/>
+      <w:pPr>
+        <w:ind w:left="720" w:hanging="360"/>
+      </w:pPr>
+      <w:rPr>
+        <w:rFonts w:ascii="Symbol" w:hAnsi="Symbol" w:hint="default"/>
+      </w:rPr>
+    </w:lvl>
+    <w:lvl w:ilvl="1" w:tplc="18090003" w:tentative="1">
+      <w:start w:val="1"/>
+      <w:numFmt w:val="bullet"/>
+      <w:lvlText w:val="o"/>
+      <w:lvlJc w:val="left"/>
+      <w:pPr>
+        <w:ind w:left="1440" w:hanging="360"/>
+      </w:pPr>
+      <w:rPr>
+        <w:rFonts w:ascii="Courier New" w:hAnsi="Courier New" w:cs="Courier New" w:hint="default"/>
+      </w:rPr>
+    </w:lvl>
+    <w:lvl w:ilvl="2" w:tplc="18090005" w:tentative="1">
+      <w:start w:val="1"/>
+      <w:numFmt w:val="bullet"/>
+      <w:lvlText w:val=""/>
+      <w:lvlJc w:val="left"/>
+      <w:pPr>
+        <w:ind w:left="2160" w:hanging="360"/>
+      </w:pPr>
+      <w:rPr>
+        <w:rFonts w:ascii="Wingdings" w:hAnsi="Wingdings" w:hint="default"/>
+      </w:rPr>
+    </w:lvl>
+    <w:lvl w:ilvl="3" w:tplc="18090001" w:tentative="1">
+      <w:start w:val="1"/>
+      <w:numFmt w:val="bullet"/>
+      <w:lvlText w:val=""/>
+      <w:lvlJc w:val="left"/>
+      <w:pPr>
+        <w:ind w:left="2880" w:hanging="360"/>
+      </w:pPr>
+      <w:rPr>
+        <w:rFonts w:ascii="Symbol" w:hAnsi="Symbol" w:hint="default"/>
+      </w:rPr>
+    </w:lvl>
+    <w:lvl w:ilvl="4" w:tplc="18090003" w:tentative="1">
+      <w:start w:val="1"/>
+      <w:numFmt w:val="bullet"/>
+      <w:lvlText w:val="o"/>
+      <w:lvlJc w:val="left"/>
+      <w:pPr>
+        <w:ind w:left="3600" w:hanging="360"/>
+      </w:pPr>
+      <w:rPr>
+        <w:rFonts w:ascii="Courier New" w:hAnsi="Courier New" w:cs="Courier New" w:hint="default"/>
+      </w:rPr>
+    </w:lvl>
+    <w:lvl w:ilvl="5" w:tplc="18090005" w:tentative="1">
+      <w:start w:val="1"/>
+      <w:numFmt w:val="bullet"/>
+      <w:lvlText w:val=""/>
+      <w:lvlJc w:val="left"/>
+      <w:pPr>
+        <w:ind w:left="4320" w:hanging="360"/>
+      </w:pPr>
+      <w:rPr>
+        <w:rFonts w:ascii="Wingdings" w:hAnsi="Wingdings" w:hint="default"/>
+      </w:rPr>
+    </w:lvl>
+    <w:lvl w:ilvl="6" w:tplc="18090001" w:tentative="1">
+      <w:start w:val="1"/>
+      <w:numFmt w:val="bullet"/>
+      <w:lvlText w:val=""/>
+      <w:lvlJc w:val="left"/>
+      <w:pPr>
+        <w:ind w:left="5040" w:hanging="360"/>
+      </w:pPr>
+      <w:rPr>
+        <w:rFonts w:ascii="Symbol" w:hAnsi="Symbol" w:hint="default"/>
+      </w:rPr>
+    </w:lvl>
+    <w:lvl w:ilvl="7" w:tplc="18090003" w:tentative="1">
+      <w:start w:val="1"/>
+      <w:numFmt w:val="bullet"/>
+      <w:lvlText w:val="o"/>
+      <w:lvlJc w:val="left"/>
+      <w:pPr>
+        <w:ind w:left="5760" w:hanging="360"/>
+      </w:pPr>
+      <w:rPr>
+        <w:rFonts w:ascii="Courier New" w:hAnsi="Courier New" w:cs="Courier New" w:hint="default"/>
+      </w:rPr>
+    </w:lvl>
+    <w:lvl w:ilvl="8" w:tplc="18090005" w:tentative="1">
+      <w:start w:val="1"/>
+      <w:numFmt w:val="bullet"/>
+      <w:lvlText w:val=""/>
+      <w:lvlJc w:val="left"/>
+      <w:pPr>
+        <w:ind w:left="6480" w:hanging="360"/>
+      </w:pPr>
+      <w:rPr>
+        <w:rFonts w:ascii="Wingdings" w:hAnsi="Wingdings" w:hint="default"/>
+      </w:rPr>
+    </w:lvl>
+  </w:abstractNum>
+  <w:abstractNum w:abstractNumId="7" w15:restartNumberingAfterBreak="0">
+    <w:nsid w:val="7C01103D"/>
+    <w:multiLevelType w:val="hybridMultilevel"/>
+    <w:tmpl w:val="6FE07E86"/>
+    <w:lvl w:ilvl="0" w:tplc="18090017">
+      <w:start w:val="1"/>
+      <w:numFmt w:val="lowerLetter"/>
+      <w:lvlText w:val="%1)"/>
+      <w:lvlJc w:val="left"/>
+      <w:pPr>
+        <w:ind w:left="720" w:hanging="360"/>
+      </w:pPr>
+    </w:lvl>
+    <w:lvl w:ilvl="1" w:tplc="18090019" w:tentative="1">
+      <w:start w:val="1"/>
+      <w:numFmt w:val="lowerLetter"/>
+      <w:lvlText w:val="%2."/>
+      <w:lvlJc w:val="left"/>
+      <w:pPr>
+        <w:ind w:left="1440" w:hanging="360"/>
+      </w:pPr>
+    </w:lvl>
+    <w:lvl w:ilvl="2" w:tplc="1809001B" w:tentative="1">
+      <w:start w:val="1"/>
+      <w:numFmt w:val="lowerRoman"/>
+      <w:lvlText w:val="%3."/>
+      <w:lvlJc w:val="right"/>
+      <w:pPr>
+        <w:ind w:left="2160" w:hanging="180"/>
+      </w:pPr>
+    </w:lvl>
+    <w:lvl w:ilvl="3" w:tplc="1809000F" w:tentative="1">
+      <w:start w:val="1"/>
+      <w:numFmt w:val="decimal"/>
+      <w:lvlText w:val="%4."/>
+      <w:lvlJc w:val="left"/>
+      <w:pPr>
+        <w:ind w:left="2880" w:hanging="360"/>
+      </w:pPr>
+    </w:lvl>
+    <w:lvl w:ilvl="4" w:tplc="18090019" w:tentative="1">
+      <w:start w:val="1"/>
+      <w:numFmt w:val="lowerLetter"/>
+      <w:lvlText w:val="%5."/>
+      <w:lvlJc w:val="left"/>
+      <w:pPr>
+        <w:ind w:left="3600" w:hanging="360"/>
+      </w:pPr>
+    </w:lvl>
+    <w:lvl w:ilvl="5" w:tplc="1809001B" w:tentative="1">
+      <w:start w:val="1"/>
+      <w:numFmt w:val="lowerRoman"/>
+      <w:lvlText w:val="%6."/>
+      <w:lvlJc w:val="right"/>
+      <w:pPr>
+        <w:ind w:left="4320" w:hanging="180"/>
+      </w:pPr>
+    </w:lvl>
+    <w:lvl w:ilvl="6" w:tplc="1809000F" w:tentative="1">
+      <w:start w:val="1"/>
+      <w:numFmt w:val="decimal"/>
+      <w:lvlText w:val="%7."/>
+      <w:lvlJc w:val="left"/>
+      <w:pPr>
+        <w:ind w:left="5040" w:hanging="360"/>
+      </w:pPr>
+    </w:lvl>
+    <w:lvl w:ilvl="7" w:tplc="18090019" w:tentative="1">
+      <w:start w:val="1"/>
+      <w:numFmt w:val="lowerLetter"/>
+      <w:lvlText w:val="%8."/>
+      <w:lvlJc w:val="left"/>
+      <w:pPr>
+        <w:ind w:left="5760" w:hanging="360"/>
+      </w:pPr>
+    </w:lvl>
+    <w:lvl w:ilvl="8" w:tplc="1809001B" w:tentative="1">
+      <w:start w:val="1"/>
+      <w:numFmt w:val="lowerRoman"/>
+      <w:lvlText w:val="%9."/>
+      <w:lvlJc w:val="right"/>
+      <w:pPr>
+        <w:ind w:left="6480" w:hanging="180"/>
+      </w:pPr>
+    </w:lvl>
+  </w:abstractNum>
+  <w:abstractNum w:abstractNumId="8" w15:restartNumberingAfterBreak="0">
+    <w:nsid w:val="7C4D58EF"/>
+    <w:multiLevelType w:val="hybridMultilevel"/>
+    <w:tmpl w:val="051EBEA6"/>
+    <w:lvl w:ilvl="0" w:tplc="18090001">
+      <w:start w:val="1"/>
+      <w:numFmt w:val="bullet"/>
+      <w:lvlText w:val=""/>
+      <w:lvlJc w:val="left"/>
+      <w:pPr>
+        <w:ind w:left="720" w:hanging="360"/>
+      </w:pPr>
+      <w:rPr>
+        <w:rFonts w:ascii="Symbol" w:hAnsi="Symbol" w:hint="default"/>
+      </w:rPr>
+    </w:lvl>
+    <w:lvl w:ilvl="1" w:tplc="18090003" w:tentative="1">
+      <w:start w:val="1"/>
+      <w:numFmt w:val="bullet"/>
+      <w:lvlText w:val="o"/>
+      <w:lvlJc w:val="left"/>
+      <w:pPr>
+        <w:ind w:left="1440" w:hanging="360"/>
+      </w:pPr>
+      <w:rPr>
+        <w:rFonts w:ascii="Courier New" w:hAnsi="Courier New" w:cs="Courier New" w:hint="default"/>
+      </w:rPr>
+    </w:lvl>
+    <w:lvl w:ilvl="2" w:tplc="18090005" w:tentative="1">
+      <w:start w:val="1"/>
+      <w:numFmt w:val="bullet"/>
+      <w:lvlText w:val=""/>
+      <w:lvlJc w:val="left"/>
+      <w:pPr>
+        <w:ind w:left="2160" w:hanging="360"/>
+      </w:pPr>
+      <w:rPr>
+        <w:rFonts w:ascii="Wingdings" w:hAnsi="Wingdings" w:hint="default"/>
+      </w:rPr>
+    </w:lvl>
+    <w:lvl w:ilvl="3" w:tplc="18090001" w:tentative="1">
+      <w:start w:val="1"/>
+      <w:numFmt w:val="bullet"/>
+      <w:lvlText w:val=""/>
+      <w:lvlJc w:val="left"/>
+      <w:pPr>
+        <w:ind w:left="2880" w:hanging="360"/>
+      </w:pPr>
+      <w:rPr>
+        <w:rFonts w:ascii="Symbol" w:hAnsi="Symbol" w:hint="default"/>
+      </w:rPr>
+    </w:lvl>
+    <w:lvl w:ilvl="4" w:tplc="18090003" w:tentative="1">
+      <w:start w:val="1"/>
+      <w:numFmt w:val="bullet"/>
+      <w:lvlText w:val="o"/>
+      <w:lvlJc w:val="left"/>
+      <w:pPr>
+        <w:ind w:left="3600" w:hanging="360"/>
+      </w:pPr>
+      <w:rPr>
+        <w:rFonts w:ascii="Courier New" w:hAnsi="Courier New" w:cs="Courier New" w:hint="default"/>
+      </w:rPr>
+    </w:lvl>
+    <w:lvl w:ilvl="5" w:tplc="18090005" w:tentative="1">
+      <w:start w:val="1"/>
+      <w:numFmt w:val="bullet"/>
+      <w:lvlText w:val=""/>
+      <w:lvlJc w:val="left"/>
+      <w:pPr>
+        <w:ind w:left="4320" w:hanging="360"/>
+      </w:pPr>
+      <w:rPr>
+        <w:rFonts w:ascii="Wingdings" w:hAnsi="Wingdings" w:hint="default"/>
+      </w:rPr>
+    </w:lvl>
+    <w:lvl w:ilvl="6" w:tplc="18090001" w:tentative="1">
+      <w:start w:val="1"/>
+      <w:numFmt w:val="bullet"/>
+      <w:lvlText w:val=""/>
+      <w:lvlJc w:val="left"/>
+      <w:pPr>
+        <w:ind w:left="5040" w:hanging="360"/>
+      </w:pPr>
+      <w:rPr>
+        <w:rFonts w:ascii="Symbol" w:hAnsi="Symbol" w:hint="default"/>
+      </w:rPr>
+    </w:lvl>
+    <w:lvl w:ilvl="7" w:tplc="18090003" w:tentative="1">
+      <w:start w:val="1"/>
+      <w:numFmt w:val="bullet"/>
+      <w:lvlText w:val="o"/>
+      <w:lvlJc w:val="left"/>
+      <w:pPr>
+        <w:ind w:left="5760" w:hanging="360"/>
+      </w:pPr>
+      <w:rPr>
+        <w:rFonts w:ascii="Courier New" w:hAnsi="Courier New" w:cs="Courier New" w:hint="default"/>
+      </w:rPr>
+    </w:lvl>
+    <w:lvl w:ilvl="8" w:tplc="18090005" w:tentative="1">
+      <w:start w:val="1"/>
+      <w:numFmt w:val="bullet"/>
+      <w:lvlText w:val=""/>
+      <w:lvlJc w:val="left"/>
+      <w:pPr>
+        <w:ind w:left="6480" w:hanging="360"/>
+      </w:pPr>
+      <w:rPr>
+        <w:rFonts w:ascii="Wingdings" w:hAnsi="Wingdings" w:hint="default"/>
+      </w:rPr>
+    </w:lvl>
+  </w:abstractNum>
+  <w:abstractNum w:abstractNumId="9" w15:restartNumberingAfterBreak="0">
+    <w:nsid w:val="7ED20C89"/>
+    <w:multiLevelType w:val="hybridMultilevel"/>
+    <w:tmpl w:val="3E0243F0"/>
+    <w:lvl w:ilvl="0" w:tplc="18090001">
+      <w:start w:val="1"/>
+      <w:numFmt w:val="bullet"/>
+      <w:lvlText w:val=""/>
+      <w:lvlJc w:val="left"/>
+      <w:pPr>
+        <w:ind w:left="720" w:hanging="360"/>
+      </w:pPr>
+      <w:rPr>
+        <w:rFonts w:ascii="Symbol" w:hAnsi="Symbol" w:hint="default"/>
+      </w:rPr>
+    </w:lvl>
+    <w:lvl w:ilvl="1" w:tplc="18090003" w:tentative="1">
+      <w:start w:val="1"/>
+      <w:numFmt w:val="bullet"/>
+      <w:lvlText w:val="o"/>
+      <w:lvlJc w:val="left"/>
+      <w:pPr>
+        <w:ind w:left="1440" w:hanging="360"/>
+      </w:pPr>
+      <w:rPr>
+        <w:rFonts w:ascii="Courier New" w:hAnsi="Courier New" w:cs="Courier New" w:hint="default"/>
+      </w:rPr>
+    </w:lvl>
+    <w:lvl w:ilvl="2" w:tplc="18090005" w:tentative="1">
+      <w:start w:val="1"/>
+      <w:numFmt w:val="bullet"/>
+      <w:lvlText w:val=""/>
+      <w:lvlJc w:val="left"/>
+      <w:pPr>
+        <w:ind w:left="2160" w:hanging="360"/>
+      </w:pPr>
+      <w:rPr>
+        <w:rFonts w:ascii="Wingdings" w:hAnsi="Wingdings" w:hint="default"/>
+      </w:rPr>
+    </w:lvl>
+    <w:lvl w:ilvl="3" w:tplc="18090001" w:tentative="1">
+      <w:start w:val="1"/>
+      <w:numFmt w:val="bullet"/>
+      <w:lvlText w:val=""/>
+      <w:lvlJc w:val="left"/>
+      <w:pPr>
+        <w:ind w:left="2880" w:hanging="360"/>
+      </w:pPr>
+      <w:rPr>
+        <w:rFonts w:ascii="Symbol" w:hAnsi="Symbol" w:hint="default"/>
+      </w:rPr>
+    </w:lvl>
+    <w:lvl w:ilvl="4" w:tplc="18090003" w:tentative="1">
+      <w:start w:val="1"/>
+      <w:numFmt w:val="bullet"/>
+      <w:lvlText w:val="o"/>
+      <w:lvlJc w:val="left"/>
+      <w:pPr>
+        <w:ind w:left="3600" w:hanging="360"/>
+      </w:pPr>
+      <w:rPr>
+        <w:rFonts w:ascii="Courier New" w:hAnsi="Courier New" w:cs="Courier New" w:hint="default"/>
+      </w:rPr>
+    </w:lvl>
+    <w:lvl w:ilvl="5" w:tplc="18090005" w:tentative="1">
+      <w:start w:val="1"/>
+      <w:numFmt w:val="bullet"/>
+      <w:lvlText w:val=""/>
+      <w:lvlJc w:val="left"/>
+      <w:pPr>
+        <w:ind w:left="4320" w:hanging="360"/>
+      </w:pPr>
+      <w:rPr>
+        <w:rFonts w:ascii="Wingdings" w:hAnsi="Wingdings" w:hint="default"/>
+      </w:rPr>
+    </w:lvl>
+    <w:lvl w:ilvl="6" w:tplc="18090001" w:tentative="1">
+      <w:start w:val="1"/>
+      <w:numFmt w:val="bullet"/>
+      <w:lvlText w:val=""/>
+      <w:lvlJc w:val="left"/>
+      <w:pPr>
+        <w:ind w:left="5040" w:hanging="360"/>
+      </w:pPr>
+      <w:rPr>
+        <w:rFonts w:ascii="Symbol" w:hAnsi="Symbol" w:hint="default"/>
+      </w:rPr>
+    </w:lvl>
+    <w:lvl w:ilvl="7" w:tplc="18090003" w:tentative="1">
+      <w:start w:val="1"/>
+      <w:numFmt w:val="bullet"/>
+      <w:lvlText w:val="o"/>
+      <w:lvlJc w:val="left"/>
+      <w:pPr>
+        <w:ind w:left="5760" w:hanging="360"/>
+      </w:pPr>
+      <w:rPr>
+        <w:rFonts w:ascii="Courier New" w:hAnsi="Courier New" w:cs="Courier New" w:hint="default"/>
+      </w:rPr>
+    </w:lvl>
+    <w:lvl w:ilvl="8" w:tplc="18090005" w:tentative="1">
+      <w:start w:val="1"/>
+      <w:numFmt w:val="bullet"/>
+      <w:lvlText w:val=""/>
+      <w:lvlJc w:val="left"/>
+      <w:pPr>
+        <w:ind w:left="6480" w:hanging="360"/>
+      </w:pPr>
+      <w:rPr>
+        <w:rFonts w:ascii="Wingdings" w:hAnsi="Wingdings" w:hint="default"/>
+      </w:rPr>
+    </w:lvl>
+  </w:abstractNum>
   <w:num w:numId="1" w16cid:durableId="1410813897">
+    <w:abstractNumId w:val="1"/>
+  </w:num>
+  <w:num w:numId="2" w16cid:durableId="179511919">
+    <w:abstractNumId w:val="2"/>
+  </w:num>
+  <w:num w:numId="3" w16cid:durableId="791944288">
+    <w:abstractNumId w:val="4"/>
+  </w:num>
+  <w:num w:numId="4" w16cid:durableId="1044525969">
+    <w:abstractNumId w:val="7"/>
+  </w:num>
+  <w:num w:numId="5" w16cid:durableId="1843621855">
+    <w:abstractNumId w:val="9"/>
+  </w:num>
+  <w:num w:numId="6" w16cid:durableId="999843969">
+    <w:abstractNumId w:val="6"/>
+  </w:num>
+  <w:num w:numId="7" w16cid:durableId="966202529">
     <w:abstractNumId w:val="0"/>
   </w:num>
-  <w:num w:numId="2" w16cid:durableId="179511919">
-    <w:abstractNumId w:val="1"/>
-  </w:num>
-  <w:num w:numId="3" w16cid:durableId="791944288">
-    <w:abstractNumId w:val="2"/>
-  </w:num>
-  <w:num w:numId="4" w16cid:durableId="1044525969">
-    <w:abstractNumId w:val="4"/>
-  </w:num>
-  <w:num w:numId="5" w16cid:durableId="1843621855">
+  <w:num w:numId="8" w16cid:durableId="1008487730">
     <w:abstractNumId w:val="5"/>
   </w:num>
-  <w:num w:numId="6" w16cid:durableId="999843969">
+  <w:num w:numId="9" w16cid:durableId="947007010">
     <w:abstractNumId w:val="3"/>
+  </w:num>
+  <w:num w:numId="10" w16cid:durableId="1688680341">
+    <w:abstractNumId w:val="8"/>
   </w:num>
 </w:numbering>
 </file>
 
 <file path=word/styles.xml><?xml version="1.0" encoding="utf-8"?>
-<w:styles xmlns:mc="http://schemas.openxmlformats.org/markup-compatibility/2006" xmlns:r="http://schemas.openxmlformats.org/officeDocument/2006/relationships" xmlns:w="http://schemas.openxmlformats.org/wordprocessingml/2006/main" xmlns:w14="http://schemas.microsoft.com/office/word/2010/wordml" xmlns:w15="http://schemas.microsoft.com/office/word/2012/wordml" xmlns:w16cex="http://schemas.microsoft.com/office/word/2018/wordml/cex" xmlns:w16cid="http://schemas.microsoft.com/office/word/2016/wordml/cid" xmlns:w16="http://schemas.microsoft.com/office/word/2018/wordml" xmlns:w16du="http://schemas.microsoft.com/office/word/2023/wordml/word16du" xmlns:w16sdtdh="http://schemas.microsoft.com/office/word/2020/wordml/sdtdatahash" xmlns:w16se="http://schemas.microsoft.com/office/word/2015/wordml/symex" mc:Ignorable="w14 w15 w16se w16cid w16 w16cex w16sdtdh w16du">
+<w:styles xmlns:mc="http://schemas.openxmlformats.org/markup-compatibility/2006" xmlns:r="http://schemas.openxmlformats.org/officeDocument/2006/relationships" xmlns:w="http://schemas.openxmlformats.org/wordprocessingml/2006/main" xmlns:w14="http://schemas.microsoft.com/office/word/2010/wordml" xmlns:w15="http://schemas.microsoft.com/office/word/2012/wordml" xmlns:w16cex="http://schemas.microsoft.com/office/word/2018/wordml/cex" xmlns:w16cid="http://schemas.microsoft.com/office/word/2016/wordml/cid" xmlns:w16="http://schemas.microsoft.com/office/word/2018/wordml" xmlns:w16sdtdh="http://schemas.microsoft.com/office/word/2020/wordml/sdtdatahash" xmlns:w16se="http://schemas.microsoft.com/office/word/2015/wordml/symex" mc:Ignorable="w14 w15 w16se w16cid w16 w16cex w16sdtdh">
   <w:docDefaults>
     <w:rPrDefault>
       <w:rPr>
@@ -17174,7 +18876,6 @@
     <w:next w:val="Normal"/>
     <w:link w:val="Heading5Char"/>
     <w:uiPriority w:val="9"/>
-    <w:semiHidden/>
     <w:unhideWhenUsed/>
     <w:qFormat/>
     <w:rsid w:val="00525671"/>
@@ -17361,7 +19062,6 @@
     <w:basedOn w:val="DefaultParagraphFont"/>
     <w:link w:val="Heading5"/>
     <w:uiPriority w:val="9"/>
-    <w:semiHidden/>
     <w:rsid w:val="00525671"/>
     <w:rPr>
       <w:rFonts w:eastAsiaTheme="majorEastAsia" w:cstheme="majorBidi"/>

</xml_diff>